<commit_message>
finished updates to the L2Cache
</commit_message>
<xml_diff>
--- a/doc/tasks defined.docx
+++ b/doc/tasks defined.docx
@@ -643,140 +643,1442 @@
         </w:rPr>
         <w:t xml:space="preserve"> = “W”</w:t>
       </w:r>
+    </w:p>
+    <w:p>
+      <w:pPr>
+        <w:pStyle w:val="ListParagraph"/>
+        <w:numPr>
+          <w:ilvl w:val="3"/>
+          <w:numId w:val="1"/>
+        </w:numPr>
+        <w:spacing w:after="0" w:line="240" w:lineRule="auto"/>
+        <w:rPr>
+          <w:rFonts w:ascii="Arial" w:eastAsia="Times New Roman" w:hAnsi="Arial" w:cs="Arial"/>
+          <w:color w:val="222222"/>
+          <w:sz w:val="24"/>
+          <w:szCs w:val="24"/>
+        </w:rPr>
+      </w:pPr>
+      <w:r>
+        <w:rPr>
+          <w:rFonts w:ascii="Arial" w:eastAsia="Times New Roman" w:hAnsi="Arial" w:cs="Arial"/>
+          <w:color w:val="222222"/>
+          <w:sz w:val="24"/>
+          <w:szCs w:val="24"/>
+        </w:rPr>
+        <w:t>S: write over</w:t>
+      </w:r>
+      <w:r>
+        <w:rPr>
+          <w:rFonts w:ascii="Arial" w:eastAsia="Times New Roman" w:hAnsi="Arial" w:cs="Arial"/>
+          <w:color w:val="222222"/>
+          <w:sz w:val="24"/>
+          <w:szCs w:val="24"/>
+        </w:rPr>
+        <w:t xml:space="preserve">, </w:t>
+      </w:r>
+      <w:r>
+        <w:rPr>
+          <w:rFonts w:ascii="Arial" w:eastAsia="Times New Roman" w:hAnsi="Arial" w:cs="Arial"/>
+          <w:color w:val="222222"/>
+          <w:sz w:val="24"/>
+          <w:szCs w:val="24"/>
+        </w:rPr>
+        <w:t xml:space="preserve">write </w:t>
+      </w:r>
+      <w:proofErr w:type="spellStart"/>
+      <w:r>
+        <w:rPr>
+          <w:rFonts w:ascii="Arial" w:eastAsia="Times New Roman" w:hAnsi="Arial" w:cs="Arial"/>
+          <w:color w:val="222222"/>
+          <w:sz w:val="24"/>
+          <w:szCs w:val="24"/>
+        </w:rPr>
+        <w:t>cacheData</w:t>
+      </w:r>
+      <w:proofErr w:type="spellEnd"/>
+      <w:r>
+        <w:rPr>
+          <w:rFonts w:ascii="Arial" w:eastAsia="Times New Roman" w:hAnsi="Arial" w:cs="Arial"/>
+          <w:color w:val="222222"/>
+          <w:sz w:val="24"/>
+          <w:szCs w:val="24"/>
+        </w:rPr>
+        <w:t xml:space="preserve"> = “W”</w:t>
+      </w:r>
+    </w:p>
+    <w:p>
+      <w:pPr>
+        <w:pStyle w:val="ListParagraph"/>
+        <w:numPr>
+          <w:ilvl w:val="3"/>
+          <w:numId w:val="1"/>
+        </w:numPr>
+        <w:spacing w:after="0" w:line="240" w:lineRule="auto"/>
+        <w:rPr>
+          <w:rFonts w:ascii="Arial" w:eastAsia="Times New Roman" w:hAnsi="Arial" w:cs="Arial"/>
+          <w:color w:val="222222"/>
+          <w:sz w:val="24"/>
+          <w:szCs w:val="24"/>
+        </w:rPr>
+      </w:pPr>
+      <w:r>
+        <w:rPr>
+          <w:rFonts w:ascii="Arial" w:eastAsia="Times New Roman" w:hAnsi="Arial" w:cs="Arial"/>
+          <w:color w:val="222222"/>
+          <w:sz w:val="24"/>
+          <w:szCs w:val="24"/>
+        </w:rPr>
+        <w:t>I: write over</w:t>
+      </w:r>
+      <w:r>
+        <w:rPr>
+          <w:rFonts w:ascii="Arial" w:eastAsia="Times New Roman" w:hAnsi="Arial" w:cs="Arial"/>
+          <w:color w:val="222222"/>
+          <w:sz w:val="24"/>
+          <w:szCs w:val="24"/>
+        </w:rPr>
+        <w:t xml:space="preserve">, </w:t>
+      </w:r>
+      <w:r>
+        <w:rPr>
+          <w:rFonts w:ascii="Arial" w:eastAsia="Times New Roman" w:hAnsi="Arial" w:cs="Arial"/>
+          <w:color w:val="222222"/>
+          <w:sz w:val="24"/>
+          <w:szCs w:val="24"/>
+        </w:rPr>
+        <w:t xml:space="preserve">write </w:t>
+      </w:r>
+      <w:proofErr w:type="spellStart"/>
+      <w:r>
+        <w:rPr>
+          <w:rFonts w:ascii="Arial" w:eastAsia="Times New Roman" w:hAnsi="Arial" w:cs="Arial"/>
+          <w:color w:val="222222"/>
+          <w:sz w:val="24"/>
+          <w:szCs w:val="24"/>
+        </w:rPr>
+        <w:t>cacheData</w:t>
+      </w:r>
+      <w:proofErr w:type="spellEnd"/>
+      <w:r>
+        <w:rPr>
+          <w:rFonts w:ascii="Arial" w:eastAsia="Times New Roman" w:hAnsi="Arial" w:cs="Arial"/>
+          <w:color w:val="222222"/>
+          <w:sz w:val="24"/>
+          <w:szCs w:val="24"/>
+        </w:rPr>
+        <w:t xml:space="preserve"> = “W”</w:t>
+      </w:r>
+    </w:p>
+    <w:p>
+      <w:pPr>
+        <w:pStyle w:val="ListParagraph"/>
+        <w:spacing w:after="0" w:line="240" w:lineRule="auto"/>
+        <w:ind w:left="3600"/>
+        <w:rPr>
+          <w:rFonts w:ascii="Arial" w:eastAsia="Times New Roman" w:hAnsi="Arial" w:cs="Arial"/>
+          <w:color w:val="222222"/>
+          <w:sz w:val="24"/>
+          <w:szCs w:val="24"/>
+        </w:rPr>
+      </w:pPr>
+    </w:p>
+    <w:p>
+      <w:pPr>
+        <w:pStyle w:val="ListParagraph"/>
+        <w:numPr>
+          <w:ilvl w:val="0"/>
+          <w:numId w:val="1"/>
+        </w:numPr>
+        <w:spacing w:after="0" w:line="240" w:lineRule="auto"/>
+        <w:rPr>
+          <w:rFonts w:ascii="Arial" w:eastAsia="Times New Roman" w:hAnsi="Arial" w:cs="Arial"/>
+          <w:color w:val="222222"/>
+          <w:sz w:val="24"/>
+          <w:szCs w:val="24"/>
+        </w:rPr>
+      </w:pPr>
+      <w:r>
+        <w:rPr>
+          <w:rFonts w:ascii="Arial" w:eastAsia="Times New Roman" w:hAnsi="Arial" w:cs="Arial"/>
+          <w:color w:val="222222"/>
+          <w:sz w:val="24"/>
+          <w:szCs w:val="24"/>
+        </w:rPr>
+        <w:t>R</w:t>
+      </w:r>
+      <w:r>
+        <w:rPr>
+          <w:rFonts w:ascii="Arial" w:eastAsia="Times New Roman" w:hAnsi="Arial" w:cs="Arial"/>
+          <w:color w:val="222222"/>
+          <w:sz w:val="24"/>
+          <w:szCs w:val="24"/>
+        </w:rPr>
+        <w:t>eadL2</w:t>
+      </w:r>
+      <w:r>
+        <w:rPr>
+          <w:rFonts w:ascii="Arial" w:eastAsia="Times New Roman" w:hAnsi="Arial" w:cs="Arial"/>
+          <w:color w:val="222222"/>
+          <w:sz w:val="24"/>
+          <w:szCs w:val="24"/>
+        </w:rPr>
+        <w:t>Cache</w:t>
+      </w:r>
+      <w:r>
+        <w:rPr>
+          <w:rFonts w:ascii="Arial" w:eastAsia="Times New Roman" w:hAnsi="Arial" w:cs="Arial"/>
+          <w:color w:val="222222"/>
+          <w:sz w:val="24"/>
+          <w:szCs w:val="24"/>
+        </w:rPr>
+        <w:t>:</w:t>
+      </w:r>
+    </w:p>
+    <w:p>
+      <w:pPr>
+        <w:pStyle w:val="ListParagraph"/>
+        <w:numPr>
+          <w:ilvl w:val="1"/>
+          <w:numId w:val="1"/>
+        </w:numPr>
+        <w:spacing w:after="0" w:line="240" w:lineRule="auto"/>
+        <w:rPr>
+          <w:rFonts w:ascii="Arial" w:eastAsia="Times New Roman" w:hAnsi="Arial" w:cs="Arial"/>
+          <w:color w:val="222222"/>
+          <w:sz w:val="24"/>
+          <w:szCs w:val="24"/>
+        </w:rPr>
+      </w:pPr>
+      <w:r>
+        <w:rPr>
+          <w:rFonts w:ascii="Arial" w:eastAsia="Times New Roman" w:hAnsi="Arial" w:cs="Arial"/>
+          <w:color w:val="222222"/>
+          <w:sz w:val="24"/>
+          <w:szCs w:val="24"/>
+        </w:rPr>
+        <w:t>Increment read counter</w:t>
+      </w:r>
+    </w:p>
+    <w:p>
+      <w:pPr>
+        <w:pStyle w:val="ListParagraph"/>
+        <w:numPr>
+          <w:ilvl w:val="1"/>
+          <w:numId w:val="1"/>
+        </w:numPr>
+        <w:spacing w:after="0" w:line="240" w:lineRule="auto"/>
+        <w:rPr>
+          <w:rFonts w:ascii="Arial" w:eastAsia="Times New Roman" w:hAnsi="Arial" w:cs="Arial"/>
+          <w:color w:val="222222"/>
+          <w:sz w:val="24"/>
+          <w:szCs w:val="24"/>
+        </w:rPr>
+      </w:pPr>
+      <w:r>
+        <w:rPr>
+          <w:rFonts w:ascii="Arial" w:eastAsia="Times New Roman" w:hAnsi="Arial" w:cs="Arial"/>
+          <w:color w:val="222222"/>
+          <w:sz w:val="24"/>
+          <w:szCs w:val="24"/>
+        </w:rPr>
+        <w:t>WriteL1</w:t>
+      </w:r>
+    </w:p>
+    <w:p>
+      <w:pPr>
+        <w:spacing w:after="0" w:line="240" w:lineRule="auto"/>
+        <w:rPr>
+          <w:rFonts w:ascii="Arial" w:eastAsia="Times New Roman" w:hAnsi="Arial" w:cs="Arial"/>
+          <w:color w:val="222222"/>
+          <w:sz w:val="24"/>
+          <w:szCs w:val="24"/>
+        </w:rPr>
+      </w:pPr>
+    </w:p>
+    <w:p>
+      <w:pPr>
+        <w:pStyle w:val="ListParagraph"/>
+        <w:numPr>
+          <w:ilvl w:val="0"/>
+          <w:numId w:val="1"/>
+        </w:numPr>
+        <w:spacing w:after="0" w:line="240" w:lineRule="auto"/>
+        <w:rPr>
+          <w:rFonts w:ascii="Arial" w:eastAsia="Times New Roman" w:hAnsi="Arial" w:cs="Arial"/>
+          <w:color w:val="222222"/>
+          <w:sz w:val="24"/>
+          <w:szCs w:val="24"/>
+        </w:rPr>
+      </w:pPr>
+      <w:proofErr w:type="spellStart"/>
+      <w:r>
+        <w:rPr>
+          <w:rFonts w:ascii="Arial" w:eastAsia="Times New Roman" w:hAnsi="Arial" w:cs="Arial"/>
+          <w:color w:val="222222"/>
+          <w:sz w:val="24"/>
+          <w:szCs w:val="24"/>
+        </w:rPr>
+        <w:t>R</w:t>
+      </w:r>
+      <w:r>
+        <w:rPr>
+          <w:rFonts w:ascii="Arial" w:eastAsia="Times New Roman" w:hAnsi="Arial" w:cs="Arial"/>
+          <w:color w:val="222222"/>
+          <w:sz w:val="24"/>
+          <w:szCs w:val="24"/>
+        </w:rPr>
+        <w:t>eadSharedBus</w:t>
+      </w:r>
+      <w:proofErr w:type="spellEnd"/>
+    </w:p>
+    <w:p>
+      <w:pPr>
+        <w:pStyle w:val="ListParagraph"/>
+        <w:numPr>
+          <w:ilvl w:val="1"/>
+          <w:numId w:val="1"/>
+        </w:numPr>
+        <w:spacing w:after="0" w:line="240" w:lineRule="auto"/>
+        <w:rPr>
+          <w:rFonts w:ascii="Arial" w:eastAsia="Times New Roman" w:hAnsi="Arial" w:cs="Arial"/>
+          <w:color w:val="222222"/>
+          <w:sz w:val="24"/>
+          <w:szCs w:val="24"/>
+        </w:rPr>
+      </w:pPr>
+      <w:r>
+        <w:rPr>
+          <w:rFonts w:ascii="Arial" w:eastAsia="Times New Roman" w:hAnsi="Arial" w:cs="Arial"/>
+          <w:color w:val="222222"/>
+          <w:sz w:val="24"/>
+          <w:szCs w:val="24"/>
+        </w:rPr>
+        <w:t>should have options to just read or to read for ownership</w:t>
+      </w:r>
+    </w:p>
+    <w:p>
+      <w:pPr>
+        <w:pStyle w:val="ListParagraph"/>
+        <w:numPr>
+          <w:ilvl w:val="1"/>
+          <w:numId w:val="1"/>
+        </w:numPr>
+        <w:spacing w:after="0" w:line="240" w:lineRule="auto"/>
+        <w:rPr>
+          <w:rFonts w:ascii="Arial" w:eastAsia="Times New Roman" w:hAnsi="Arial" w:cs="Arial"/>
+          <w:color w:val="222222"/>
+          <w:sz w:val="24"/>
+          <w:szCs w:val="24"/>
+        </w:rPr>
+      </w:pPr>
+      <w:r>
+        <w:rPr>
+          <w:rFonts w:ascii="Arial" w:eastAsia="Times New Roman" w:hAnsi="Arial" w:cs="Arial"/>
+          <w:color w:val="222222"/>
+          <w:sz w:val="24"/>
+          <w:szCs w:val="24"/>
+        </w:rPr>
+        <w:t xml:space="preserve">a read would put an “R” on the </w:t>
+      </w:r>
+      <w:proofErr w:type="spellStart"/>
+      <w:r>
+        <w:rPr>
+          <w:rFonts w:ascii="Arial" w:eastAsia="Times New Roman" w:hAnsi="Arial" w:cs="Arial"/>
+          <w:color w:val="222222"/>
+          <w:sz w:val="24"/>
+          <w:szCs w:val="24"/>
+        </w:rPr>
+        <w:t>sharedOperationBus</w:t>
+      </w:r>
+      <w:r>
+        <w:rPr>
+          <w:rFonts w:ascii="Arial" w:eastAsia="Times New Roman" w:hAnsi="Arial" w:cs="Arial"/>
+          <w:color w:val="222222"/>
+          <w:sz w:val="24"/>
+          <w:szCs w:val="24"/>
+        </w:rPr>
+        <w:t>Out</w:t>
+      </w:r>
+      <w:proofErr w:type="spellEnd"/>
+      <w:r>
+        <w:rPr>
+          <w:rFonts w:ascii="Arial" w:eastAsia="Times New Roman" w:hAnsi="Arial" w:cs="Arial"/>
+          <w:color w:val="222222"/>
+          <w:sz w:val="24"/>
+          <w:szCs w:val="24"/>
+        </w:rPr>
+        <w:t xml:space="preserve"> w/ address</w:t>
+      </w:r>
+      <w:r>
+        <w:rPr>
+          <w:rFonts w:ascii="Arial" w:eastAsia="Times New Roman" w:hAnsi="Arial" w:cs="Arial"/>
+          <w:color w:val="222222"/>
+          <w:sz w:val="24"/>
+          <w:szCs w:val="24"/>
+        </w:rPr>
+        <w:t xml:space="preserve"> </w:t>
+      </w:r>
+      <w:r>
+        <w:rPr>
+          <w:rFonts w:ascii="Arial" w:eastAsia="Times New Roman" w:hAnsi="Arial" w:cs="Arial"/>
+          <w:color w:val="222222"/>
+          <w:sz w:val="24"/>
+          <w:szCs w:val="24"/>
+        </w:rPr>
+        <w:t xml:space="preserve">on </w:t>
+      </w:r>
+      <w:proofErr w:type="spellStart"/>
+      <w:r>
+        <w:rPr>
+          <w:rFonts w:ascii="Arial" w:eastAsia="Times New Roman" w:hAnsi="Arial" w:cs="Arial"/>
+          <w:color w:val="222222"/>
+          <w:sz w:val="24"/>
+          <w:szCs w:val="24"/>
+        </w:rPr>
+        <w:t>sharedBus</w:t>
+      </w:r>
+      <w:r>
+        <w:rPr>
+          <w:rFonts w:ascii="Arial" w:eastAsia="Times New Roman" w:hAnsi="Arial" w:cs="Arial"/>
+          <w:color w:val="222222"/>
+          <w:sz w:val="24"/>
+          <w:szCs w:val="24"/>
+        </w:rPr>
+        <w:t>Out</w:t>
+      </w:r>
+      <w:proofErr w:type="spellEnd"/>
+    </w:p>
+    <w:p>
+      <w:pPr>
+        <w:pStyle w:val="ListParagraph"/>
+        <w:numPr>
+          <w:ilvl w:val="1"/>
+          <w:numId w:val="1"/>
+        </w:numPr>
+        <w:spacing w:after="0" w:line="240" w:lineRule="auto"/>
+        <w:rPr>
+          <w:rFonts w:ascii="Arial" w:eastAsia="Times New Roman" w:hAnsi="Arial" w:cs="Arial"/>
+          <w:color w:val="222222"/>
+          <w:sz w:val="24"/>
+          <w:szCs w:val="24"/>
+        </w:rPr>
+      </w:pPr>
+      <w:r>
+        <w:rPr>
+          <w:rFonts w:ascii="Arial" w:eastAsia="Times New Roman" w:hAnsi="Arial" w:cs="Arial"/>
+          <w:color w:val="222222"/>
+          <w:sz w:val="24"/>
+          <w:szCs w:val="24"/>
+        </w:rPr>
+        <w:t xml:space="preserve">a RFO would put an “M” on the </w:t>
+      </w:r>
+      <w:proofErr w:type="spellStart"/>
+      <w:r>
+        <w:rPr>
+          <w:rFonts w:ascii="Arial" w:eastAsia="Times New Roman" w:hAnsi="Arial" w:cs="Arial"/>
+          <w:color w:val="222222"/>
+          <w:sz w:val="24"/>
+          <w:szCs w:val="24"/>
+        </w:rPr>
+        <w:t>sharedOperationBus</w:t>
+      </w:r>
+      <w:r>
+        <w:rPr>
+          <w:rFonts w:ascii="Arial" w:eastAsia="Times New Roman" w:hAnsi="Arial" w:cs="Arial"/>
+          <w:color w:val="222222"/>
+          <w:sz w:val="24"/>
+          <w:szCs w:val="24"/>
+        </w:rPr>
+        <w:t>Out</w:t>
+      </w:r>
+      <w:proofErr w:type="spellEnd"/>
+      <w:r>
+        <w:rPr>
+          <w:rFonts w:ascii="Arial" w:eastAsia="Times New Roman" w:hAnsi="Arial" w:cs="Arial"/>
+          <w:color w:val="222222"/>
+          <w:sz w:val="24"/>
+          <w:szCs w:val="24"/>
+        </w:rPr>
+        <w:t xml:space="preserve"> w/ address on </w:t>
+      </w:r>
+      <w:proofErr w:type="spellStart"/>
+      <w:r>
+        <w:rPr>
+          <w:rFonts w:ascii="Arial" w:eastAsia="Times New Roman" w:hAnsi="Arial" w:cs="Arial"/>
+          <w:color w:val="222222"/>
+          <w:sz w:val="24"/>
+          <w:szCs w:val="24"/>
+        </w:rPr>
+        <w:t>sharedBus</w:t>
+      </w:r>
+      <w:r>
+        <w:rPr>
+          <w:rFonts w:ascii="Arial" w:eastAsia="Times New Roman" w:hAnsi="Arial" w:cs="Arial"/>
+          <w:color w:val="222222"/>
+          <w:sz w:val="24"/>
+          <w:szCs w:val="24"/>
+        </w:rPr>
+        <w:t>Out</w:t>
+      </w:r>
+      <w:proofErr w:type="spellEnd"/>
+    </w:p>
+    <w:p>
+      <w:pPr>
+        <w:pStyle w:val="ListParagraph"/>
+        <w:spacing w:after="0" w:line="240" w:lineRule="auto"/>
+        <w:ind w:left="1440"/>
+        <w:rPr>
+          <w:rFonts w:ascii="Arial" w:eastAsia="Times New Roman" w:hAnsi="Arial" w:cs="Arial"/>
+          <w:color w:val="222222"/>
+          <w:sz w:val="24"/>
+          <w:szCs w:val="24"/>
+        </w:rPr>
+      </w:pPr>
+    </w:p>
+    <w:p>
+      <w:pPr>
+        <w:pStyle w:val="ListParagraph"/>
+        <w:numPr>
+          <w:ilvl w:val="0"/>
+          <w:numId w:val="1"/>
+        </w:numPr>
+        <w:spacing w:after="0" w:line="240" w:lineRule="auto"/>
+        <w:rPr>
+          <w:rFonts w:ascii="Arial" w:eastAsia="Times New Roman" w:hAnsi="Arial" w:cs="Arial"/>
+          <w:color w:val="222222"/>
+          <w:sz w:val="24"/>
+          <w:szCs w:val="24"/>
+        </w:rPr>
+      </w:pPr>
+      <w:proofErr w:type="spellStart"/>
+      <w:r>
+        <w:rPr>
+          <w:rFonts w:ascii="Arial" w:eastAsia="Times New Roman" w:hAnsi="Arial" w:cs="Arial"/>
+          <w:color w:val="222222"/>
+          <w:sz w:val="24"/>
+          <w:szCs w:val="24"/>
+        </w:rPr>
+        <w:t>W</w:t>
+      </w:r>
+      <w:r>
+        <w:rPr>
+          <w:rFonts w:ascii="Arial" w:eastAsia="Times New Roman" w:hAnsi="Arial" w:cs="Arial"/>
+          <w:color w:val="222222"/>
+          <w:sz w:val="24"/>
+          <w:szCs w:val="24"/>
+        </w:rPr>
+        <w:t>riteSharedBus</w:t>
+      </w:r>
+      <w:proofErr w:type="spellEnd"/>
+    </w:p>
+    <w:p>
+      <w:pPr>
+        <w:pStyle w:val="ListParagraph"/>
+        <w:numPr>
+          <w:ilvl w:val="1"/>
+          <w:numId w:val="1"/>
+        </w:numPr>
+        <w:spacing w:after="0" w:line="240" w:lineRule="auto"/>
+        <w:rPr>
+          <w:rFonts w:ascii="Arial" w:eastAsia="Times New Roman" w:hAnsi="Arial" w:cs="Arial"/>
+          <w:color w:val="222222"/>
+          <w:sz w:val="24"/>
+          <w:szCs w:val="24"/>
+        </w:rPr>
+      </w:pPr>
+      <w:r>
+        <w:rPr>
+          <w:rFonts w:ascii="Arial" w:eastAsia="Times New Roman" w:hAnsi="Arial" w:cs="Arial"/>
+          <w:color w:val="222222"/>
+          <w:sz w:val="24"/>
+          <w:szCs w:val="24"/>
+        </w:rPr>
+        <w:t xml:space="preserve">writes address </w:t>
+      </w:r>
+      <w:r>
+        <w:rPr>
+          <w:rFonts w:ascii="Arial" w:eastAsia="Times New Roman" w:hAnsi="Arial" w:cs="Arial"/>
+          <w:color w:val="222222"/>
+          <w:sz w:val="24"/>
+          <w:szCs w:val="24"/>
+        </w:rPr>
+        <w:t>starting from beginning of cache line</w:t>
+      </w:r>
+      <w:r>
+        <w:rPr>
+          <w:rFonts w:ascii="Arial" w:eastAsia="Times New Roman" w:hAnsi="Arial" w:cs="Arial"/>
+          <w:color w:val="222222"/>
+          <w:sz w:val="24"/>
+          <w:szCs w:val="24"/>
+        </w:rPr>
+        <w:t xml:space="preserve"> </w:t>
+      </w:r>
+      <w:r>
+        <w:rPr>
+          <w:rFonts w:ascii="Arial" w:eastAsia="Times New Roman" w:hAnsi="Arial" w:cs="Arial"/>
+          <w:color w:val="222222"/>
+          <w:sz w:val="24"/>
+          <w:szCs w:val="24"/>
+        </w:rPr>
+        <w:t xml:space="preserve">on </w:t>
+      </w:r>
+      <w:proofErr w:type="spellStart"/>
+      <w:r>
+        <w:rPr>
+          <w:rFonts w:ascii="Arial" w:eastAsia="Times New Roman" w:hAnsi="Arial" w:cs="Arial"/>
+          <w:color w:val="222222"/>
+          <w:sz w:val="24"/>
+          <w:szCs w:val="24"/>
+        </w:rPr>
+        <w:t>sharedBus</w:t>
+      </w:r>
+      <w:r>
+        <w:rPr>
+          <w:rFonts w:ascii="Arial" w:eastAsia="Times New Roman" w:hAnsi="Arial" w:cs="Arial"/>
+          <w:color w:val="222222"/>
+          <w:sz w:val="24"/>
+          <w:szCs w:val="24"/>
+        </w:rPr>
+        <w:t>Out</w:t>
+      </w:r>
+      <w:proofErr w:type="spellEnd"/>
+      <w:r>
+        <w:rPr>
+          <w:rFonts w:ascii="Arial" w:eastAsia="Times New Roman" w:hAnsi="Arial" w:cs="Arial"/>
+          <w:color w:val="222222"/>
+          <w:sz w:val="24"/>
+          <w:szCs w:val="24"/>
+        </w:rPr>
+        <w:t xml:space="preserve"> and </w:t>
+      </w:r>
+      <w:r>
+        <w:rPr>
+          <w:rFonts w:ascii="Arial" w:eastAsia="Times New Roman" w:hAnsi="Arial" w:cs="Arial"/>
+          <w:color w:val="222222"/>
+          <w:sz w:val="24"/>
+          <w:szCs w:val="24"/>
+        </w:rPr>
+        <w:t>“W”</w:t>
+      </w:r>
+      <w:r>
+        <w:rPr>
+          <w:rFonts w:ascii="Arial" w:eastAsia="Times New Roman" w:hAnsi="Arial" w:cs="Arial"/>
+          <w:color w:val="222222"/>
+          <w:sz w:val="24"/>
+          <w:szCs w:val="24"/>
+        </w:rPr>
+        <w:t xml:space="preserve"> on </w:t>
+      </w:r>
+      <w:proofErr w:type="spellStart"/>
+      <w:r>
+        <w:rPr>
+          <w:rFonts w:ascii="Arial" w:eastAsia="Times New Roman" w:hAnsi="Arial" w:cs="Arial"/>
+          <w:color w:val="222222"/>
+          <w:sz w:val="24"/>
+          <w:szCs w:val="24"/>
+        </w:rPr>
+        <w:t>sharedOperationBus</w:t>
+      </w:r>
+      <w:r>
+        <w:rPr>
+          <w:rFonts w:ascii="Arial" w:eastAsia="Times New Roman" w:hAnsi="Arial" w:cs="Arial"/>
+          <w:color w:val="222222"/>
+          <w:sz w:val="24"/>
+          <w:szCs w:val="24"/>
+        </w:rPr>
+        <w:t>Out</w:t>
+      </w:r>
+      <w:proofErr w:type="spellEnd"/>
+    </w:p>
+    <w:p>
+      <w:pPr>
+        <w:rPr>
+          <w:rFonts w:ascii="Arial" w:eastAsia="Times New Roman" w:hAnsi="Arial" w:cs="Arial"/>
+          <w:color w:val="222222"/>
+          <w:sz w:val="24"/>
+          <w:szCs w:val="24"/>
+        </w:rPr>
+      </w:pPr>
+      <w:r>
+        <w:rPr>
+          <w:rFonts w:ascii="Arial" w:eastAsia="Times New Roman" w:hAnsi="Arial" w:cs="Arial"/>
+          <w:color w:val="222222"/>
+          <w:sz w:val="24"/>
+          <w:szCs w:val="24"/>
+        </w:rPr>
+        <w:br w:type="page"/>
+      </w:r>
+    </w:p>
+    <w:p>
+      <w:pPr>
+        <w:pStyle w:val="ListParagraph"/>
+        <w:numPr>
+          <w:ilvl w:val="0"/>
+          <w:numId w:val="1"/>
+        </w:numPr>
+        <w:spacing w:after="0" w:line="240" w:lineRule="auto"/>
+        <w:rPr>
+          <w:rFonts w:ascii="Arial" w:eastAsia="Times New Roman" w:hAnsi="Arial" w:cs="Arial"/>
+          <w:color w:val="222222"/>
+          <w:sz w:val="24"/>
+          <w:szCs w:val="24"/>
+        </w:rPr>
+      </w:pPr>
+      <w:r>
+        <w:rPr>
+          <w:rFonts w:ascii="Arial" w:eastAsia="Times New Roman" w:hAnsi="Arial" w:cs="Arial"/>
+          <w:color w:val="222222"/>
+          <w:sz w:val="24"/>
+          <w:szCs w:val="24"/>
+        </w:rPr>
+        <w:lastRenderedPageBreak/>
+        <w:t>WriteL1</w:t>
+      </w:r>
+    </w:p>
+    <w:p>
+      <w:pPr>
+        <w:pStyle w:val="ListParagraph"/>
+        <w:numPr>
+          <w:ilvl w:val="1"/>
+          <w:numId w:val="1"/>
+        </w:numPr>
+        <w:spacing w:after="0" w:line="240" w:lineRule="auto"/>
+        <w:rPr>
+          <w:rFonts w:ascii="Arial" w:eastAsia="Times New Roman" w:hAnsi="Arial" w:cs="Arial"/>
+          <w:color w:val="222222"/>
+          <w:sz w:val="24"/>
+          <w:szCs w:val="24"/>
+        </w:rPr>
+      </w:pPr>
+      <w:r>
+        <w:rPr>
+          <w:rFonts w:ascii="Arial" w:eastAsia="Times New Roman" w:hAnsi="Arial" w:cs="Arial"/>
+          <w:color w:val="222222"/>
+          <w:sz w:val="24"/>
+          <w:szCs w:val="24"/>
+        </w:rPr>
+        <w:t xml:space="preserve">If </w:t>
+      </w:r>
+      <w:proofErr w:type="spellStart"/>
+      <w:r>
+        <w:rPr>
+          <w:rFonts w:ascii="Arial" w:eastAsia="Times New Roman" w:hAnsi="Arial" w:cs="Arial"/>
+          <w:color w:val="222222"/>
+          <w:sz w:val="24"/>
+          <w:szCs w:val="24"/>
+        </w:rPr>
+        <w:t>sharedOperationBusIn</w:t>
+      </w:r>
+      <w:proofErr w:type="spellEnd"/>
+      <w:r>
+        <w:rPr>
+          <w:rFonts w:ascii="Arial" w:eastAsia="Times New Roman" w:hAnsi="Arial" w:cs="Arial"/>
+          <w:color w:val="222222"/>
+          <w:sz w:val="24"/>
+          <w:szCs w:val="24"/>
+        </w:rPr>
+        <w:t xml:space="preserve"> = “I”</w:t>
+      </w:r>
+    </w:p>
+    <w:p>
+      <w:pPr>
+        <w:pStyle w:val="ListParagraph"/>
+        <w:numPr>
+          <w:ilvl w:val="2"/>
+          <w:numId w:val="1"/>
+        </w:numPr>
+        <w:spacing w:after="0" w:line="240" w:lineRule="auto"/>
+        <w:rPr>
+          <w:rFonts w:ascii="Arial" w:eastAsia="Times New Roman" w:hAnsi="Arial" w:cs="Arial"/>
+          <w:color w:val="222222"/>
+          <w:sz w:val="24"/>
+          <w:szCs w:val="24"/>
+        </w:rPr>
+      </w:pPr>
+      <w:r>
+        <w:rPr>
+          <w:rFonts w:ascii="Arial" w:eastAsia="Times New Roman" w:hAnsi="Arial" w:cs="Arial"/>
+          <w:color w:val="222222"/>
+          <w:sz w:val="24"/>
+          <w:szCs w:val="24"/>
+        </w:rPr>
+        <w:t xml:space="preserve">L1BusOut = </w:t>
+      </w:r>
+      <w:proofErr w:type="spellStart"/>
+      <w:r>
+        <w:rPr>
+          <w:rFonts w:ascii="Arial" w:eastAsia="Times New Roman" w:hAnsi="Arial" w:cs="Arial"/>
+          <w:color w:val="222222"/>
+          <w:sz w:val="24"/>
+          <w:szCs w:val="24"/>
+        </w:rPr>
+        <w:t>sharedBusIn</w:t>
+      </w:r>
+      <w:proofErr w:type="spellEnd"/>
+      <w:r>
+        <w:rPr>
+          <w:rFonts w:ascii="Arial" w:eastAsia="Times New Roman" w:hAnsi="Arial" w:cs="Arial"/>
+          <w:color w:val="222222"/>
+          <w:sz w:val="24"/>
+          <w:szCs w:val="24"/>
+        </w:rPr>
+        <w:t xml:space="preserve"> with first five bits as 0</w:t>
+      </w:r>
+    </w:p>
+    <w:p>
+      <w:pPr>
+        <w:pStyle w:val="ListParagraph"/>
+        <w:numPr>
+          <w:ilvl w:val="1"/>
+          <w:numId w:val="1"/>
+        </w:numPr>
+        <w:spacing w:after="0" w:line="240" w:lineRule="auto"/>
+        <w:rPr>
+          <w:rFonts w:ascii="Arial" w:eastAsia="Times New Roman" w:hAnsi="Arial" w:cs="Arial"/>
+          <w:color w:val="222222"/>
+          <w:sz w:val="24"/>
+          <w:szCs w:val="24"/>
+        </w:rPr>
+      </w:pPr>
+      <w:r>
+        <w:rPr>
+          <w:rFonts w:ascii="Arial" w:eastAsia="Times New Roman" w:hAnsi="Arial" w:cs="Arial"/>
+          <w:color w:val="222222"/>
+          <w:sz w:val="24"/>
+          <w:szCs w:val="24"/>
+        </w:rPr>
+        <w:t>Else if</w:t>
+      </w:r>
+      <w:r>
+        <w:rPr>
+          <w:rFonts w:ascii="Arial" w:eastAsia="Times New Roman" w:hAnsi="Arial" w:cs="Arial"/>
+          <w:color w:val="222222"/>
+          <w:sz w:val="24"/>
+          <w:szCs w:val="24"/>
+        </w:rPr>
+        <w:t xml:space="preserve"> L1O</w:t>
+      </w:r>
+      <w:r>
+        <w:rPr>
+          <w:rFonts w:ascii="Arial" w:eastAsia="Times New Roman" w:hAnsi="Arial" w:cs="Arial"/>
+          <w:color w:val="222222"/>
+          <w:sz w:val="24"/>
+          <w:szCs w:val="24"/>
+        </w:rPr>
+        <w:t>peration</w:t>
+      </w:r>
+      <w:r>
+        <w:rPr>
+          <w:rFonts w:ascii="Arial" w:eastAsia="Times New Roman" w:hAnsi="Arial" w:cs="Arial"/>
+          <w:color w:val="222222"/>
+          <w:sz w:val="24"/>
+          <w:szCs w:val="24"/>
+        </w:rPr>
+        <w:t>BusIn =</w:t>
+      </w:r>
+      <w:r>
+        <w:rPr>
+          <w:rFonts w:ascii="Arial" w:eastAsia="Times New Roman" w:hAnsi="Arial" w:cs="Arial"/>
+          <w:color w:val="222222"/>
+          <w:sz w:val="24"/>
+          <w:szCs w:val="24"/>
+        </w:rPr>
+        <w:t xml:space="preserve"> </w:t>
+      </w:r>
+      <w:r>
+        <w:rPr>
+          <w:rFonts w:ascii="Arial" w:eastAsia="Times New Roman" w:hAnsi="Arial" w:cs="Arial"/>
+          <w:color w:val="222222"/>
+          <w:sz w:val="24"/>
+          <w:szCs w:val="24"/>
+        </w:rPr>
+        <w:t>“DR”</w:t>
+      </w:r>
+    </w:p>
+    <w:p>
+      <w:pPr>
+        <w:pStyle w:val="ListParagraph"/>
+        <w:numPr>
+          <w:ilvl w:val="2"/>
+          <w:numId w:val="1"/>
+        </w:numPr>
+        <w:spacing w:after="0" w:line="240" w:lineRule="auto"/>
+        <w:rPr>
+          <w:rFonts w:ascii="Arial" w:eastAsia="Times New Roman" w:hAnsi="Arial" w:cs="Arial"/>
+          <w:color w:val="222222"/>
+          <w:sz w:val="24"/>
+          <w:szCs w:val="24"/>
+        </w:rPr>
+      </w:pPr>
+      <w:r>
+        <w:rPr>
+          <w:rFonts w:ascii="Arial" w:eastAsia="Times New Roman" w:hAnsi="Arial" w:cs="Arial"/>
+          <w:color w:val="222222"/>
+          <w:sz w:val="24"/>
+          <w:szCs w:val="24"/>
+        </w:rPr>
+        <w:t xml:space="preserve">L1BusOut = </w:t>
+      </w:r>
+      <w:r>
+        <w:rPr>
+          <w:rFonts w:ascii="Arial" w:eastAsia="Times New Roman" w:hAnsi="Arial" w:cs="Arial"/>
+          <w:color w:val="222222"/>
+          <w:sz w:val="24"/>
+          <w:szCs w:val="24"/>
+        </w:rPr>
+        <w:t>“L1DR”</w:t>
+      </w:r>
+    </w:p>
+    <w:p>
+      <w:pPr>
+        <w:pStyle w:val="ListParagraph"/>
+        <w:numPr>
+          <w:ilvl w:val="1"/>
+          <w:numId w:val="1"/>
+        </w:numPr>
+        <w:spacing w:after="0" w:line="240" w:lineRule="auto"/>
+        <w:rPr>
+          <w:rFonts w:ascii="Arial" w:eastAsia="Times New Roman" w:hAnsi="Arial" w:cs="Arial"/>
+          <w:color w:val="222222"/>
+          <w:sz w:val="24"/>
+          <w:szCs w:val="24"/>
+        </w:rPr>
+      </w:pPr>
+      <w:r>
+        <w:rPr>
+          <w:rFonts w:ascii="Arial" w:eastAsia="Times New Roman" w:hAnsi="Arial" w:cs="Arial"/>
+          <w:color w:val="222222"/>
+          <w:sz w:val="24"/>
+          <w:szCs w:val="24"/>
+        </w:rPr>
+        <w:t>Else if L1OperationBusIn = “DW”</w:t>
+      </w:r>
+    </w:p>
+    <w:p>
+      <w:pPr>
+        <w:pStyle w:val="ListParagraph"/>
+        <w:numPr>
+          <w:ilvl w:val="2"/>
+          <w:numId w:val="1"/>
+        </w:numPr>
+        <w:spacing w:after="0" w:line="240" w:lineRule="auto"/>
+        <w:rPr>
+          <w:rFonts w:ascii="Arial" w:eastAsia="Times New Roman" w:hAnsi="Arial" w:cs="Arial"/>
+          <w:color w:val="222222"/>
+          <w:sz w:val="24"/>
+          <w:szCs w:val="24"/>
+        </w:rPr>
+      </w:pPr>
+      <w:r>
+        <w:rPr>
+          <w:rFonts w:ascii="Arial" w:eastAsia="Times New Roman" w:hAnsi="Arial" w:cs="Arial"/>
+          <w:color w:val="222222"/>
+          <w:sz w:val="24"/>
+          <w:szCs w:val="24"/>
+        </w:rPr>
+        <w:t>L1BusOut = “L1DW”</w:t>
+      </w:r>
+    </w:p>
+    <w:p>
+      <w:pPr>
+        <w:pStyle w:val="ListParagraph"/>
+        <w:numPr>
+          <w:ilvl w:val="1"/>
+          <w:numId w:val="1"/>
+        </w:numPr>
+        <w:spacing w:after="0" w:line="240" w:lineRule="auto"/>
+        <w:rPr>
+          <w:rFonts w:ascii="Arial" w:eastAsia="Times New Roman" w:hAnsi="Arial" w:cs="Arial"/>
+          <w:color w:val="222222"/>
+          <w:sz w:val="24"/>
+          <w:szCs w:val="24"/>
+        </w:rPr>
+      </w:pPr>
+      <w:r>
+        <w:rPr>
+          <w:rFonts w:ascii="Arial" w:eastAsia="Times New Roman" w:hAnsi="Arial" w:cs="Arial"/>
+          <w:color w:val="222222"/>
+          <w:sz w:val="24"/>
+          <w:szCs w:val="24"/>
+        </w:rPr>
+        <w:t>Else</w:t>
+      </w:r>
+    </w:p>
+    <w:p>
+      <w:pPr>
+        <w:pStyle w:val="ListParagraph"/>
+        <w:numPr>
+          <w:ilvl w:val="2"/>
+          <w:numId w:val="1"/>
+        </w:numPr>
+        <w:spacing w:after="0" w:line="240" w:lineRule="auto"/>
+        <w:rPr>
+          <w:rFonts w:ascii="Arial" w:eastAsia="Times New Roman" w:hAnsi="Arial" w:cs="Arial"/>
+          <w:color w:val="222222"/>
+          <w:sz w:val="24"/>
+          <w:szCs w:val="24"/>
+        </w:rPr>
+      </w:pPr>
+      <w:r>
+        <w:rPr>
+          <w:rFonts w:ascii="Arial" w:eastAsia="Times New Roman" w:hAnsi="Arial" w:cs="Arial"/>
+          <w:color w:val="222222"/>
+          <w:sz w:val="24"/>
+          <w:szCs w:val="24"/>
+        </w:rPr>
+        <w:t>L1BusOut = “L1IR”</w:t>
+      </w:r>
+    </w:p>
+    <w:p>
+      <w:pPr>
+        <w:pStyle w:val="ListParagraph"/>
+        <w:spacing w:after="0" w:line="240" w:lineRule="auto"/>
+        <w:ind w:left="1440"/>
+        <w:rPr>
+          <w:rFonts w:ascii="Arial" w:eastAsia="Times New Roman" w:hAnsi="Arial" w:cs="Arial"/>
+          <w:color w:val="222222"/>
+          <w:sz w:val="24"/>
+          <w:szCs w:val="24"/>
+        </w:rPr>
+      </w:pPr>
+    </w:p>
+    <w:p>
+      <w:pPr>
+        <w:pStyle w:val="ListParagraph"/>
+        <w:numPr>
+          <w:ilvl w:val="0"/>
+          <w:numId w:val="1"/>
+        </w:numPr>
+        <w:spacing w:after="0" w:line="240" w:lineRule="auto"/>
+        <w:rPr>
+          <w:rFonts w:ascii="Arial" w:eastAsia="Times New Roman" w:hAnsi="Arial" w:cs="Arial"/>
+          <w:color w:val="222222"/>
+          <w:sz w:val="24"/>
+          <w:szCs w:val="24"/>
+        </w:rPr>
+      </w:pPr>
+      <w:proofErr w:type="spellStart"/>
+      <w:r>
+        <w:rPr>
+          <w:rFonts w:ascii="Arial" w:eastAsia="Times New Roman" w:hAnsi="Arial" w:cs="Arial"/>
+          <w:color w:val="222222"/>
+          <w:sz w:val="24"/>
+          <w:szCs w:val="24"/>
+        </w:rPr>
+        <w:t>S</w:t>
+      </w:r>
+      <w:r>
+        <w:rPr>
+          <w:rFonts w:ascii="Arial" w:eastAsia="Times New Roman" w:hAnsi="Arial" w:cs="Arial"/>
+          <w:color w:val="222222"/>
+          <w:sz w:val="24"/>
+          <w:szCs w:val="24"/>
+        </w:rPr>
+        <w:t>endInvalidate</w:t>
+      </w:r>
+      <w:proofErr w:type="spellEnd"/>
+    </w:p>
+    <w:p>
+      <w:pPr>
+        <w:pStyle w:val="ListParagraph"/>
+        <w:numPr>
+          <w:ilvl w:val="1"/>
+          <w:numId w:val="1"/>
+        </w:numPr>
+        <w:spacing w:after="0" w:line="240" w:lineRule="auto"/>
+        <w:rPr>
+          <w:rFonts w:ascii="Arial" w:eastAsia="Times New Roman" w:hAnsi="Arial" w:cs="Arial"/>
+          <w:color w:val="222222"/>
+          <w:sz w:val="24"/>
+          <w:szCs w:val="24"/>
+        </w:rPr>
+      </w:pPr>
+      <w:r>
+        <w:rPr>
+          <w:rFonts w:ascii="Arial" w:eastAsia="Times New Roman" w:hAnsi="Arial" w:cs="Arial"/>
+          <w:color w:val="222222"/>
+          <w:sz w:val="24"/>
+          <w:szCs w:val="24"/>
+        </w:rPr>
+        <w:t xml:space="preserve">sends an invalidate “I” on the </w:t>
+      </w:r>
+      <w:proofErr w:type="spellStart"/>
+      <w:r>
+        <w:rPr>
+          <w:rFonts w:ascii="Arial" w:eastAsia="Times New Roman" w:hAnsi="Arial" w:cs="Arial"/>
+          <w:color w:val="222222"/>
+          <w:sz w:val="24"/>
+          <w:szCs w:val="24"/>
+        </w:rPr>
+        <w:t>sharedOperationBus</w:t>
+      </w:r>
+      <w:proofErr w:type="spellEnd"/>
+      <w:r>
+        <w:rPr>
+          <w:rFonts w:ascii="Arial" w:eastAsia="Times New Roman" w:hAnsi="Arial" w:cs="Arial"/>
+          <w:color w:val="222222"/>
+          <w:sz w:val="24"/>
+          <w:szCs w:val="24"/>
+        </w:rPr>
+        <w:t xml:space="preserve"> w/ address on </w:t>
+      </w:r>
+      <w:proofErr w:type="spellStart"/>
+      <w:r>
+        <w:rPr>
+          <w:rFonts w:ascii="Arial" w:eastAsia="Times New Roman" w:hAnsi="Arial" w:cs="Arial"/>
+          <w:color w:val="222222"/>
+          <w:sz w:val="24"/>
+          <w:szCs w:val="24"/>
+        </w:rPr>
+        <w:t>sharedBus</w:t>
+      </w:r>
+      <w:proofErr w:type="spellEnd"/>
+    </w:p>
+    <w:p>
+      <w:pPr>
+        <w:pStyle w:val="ListParagraph"/>
+        <w:spacing w:after="0" w:line="240" w:lineRule="auto"/>
+        <w:ind w:left="1440"/>
+        <w:rPr>
+          <w:rFonts w:ascii="Arial" w:eastAsia="Times New Roman" w:hAnsi="Arial" w:cs="Arial"/>
+          <w:color w:val="222222"/>
+          <w:sz w:val="24"/>
+          <w:szCs w:val="24"/>
+        </w:rPr>
+      </w:pPr>
+    </w:p>
+    <w:p>
+      <w:pPr>
+        <w:pStyle w:val="ListParagraph"/>
+        <w:numPr>
+          <w:ilvl w:val="0"/>
+          <w:numId w:val="1"/>
+        </w:numPr>
+        <w:spacing w:after="240" w:line="240" w:lineRule="auto"/>
+        <w:rPr>
+          <w:rFonts w:ascii="Arial" w:eastAsia="Times New Roman" w:hAnsi="Arial" w:cs="Arial"/>
+          <w:color w:val="222222"/>
+          <w:sz w:val="24"/>
+          <w:szCs w:val="24"/>
+        </w:rPr>
+      </w:pPr>
+      <w:r>
+        <w:rPr>
+          <w:rFonts w:ascii="Arial" w:eastAsia="Times New Roman" w:hAnsi="Arial" w:cs="Arial"/>
+          <w:color w:val="222222"/>
+          <w:sz w:val="24"/>
+          <w:szCs w:val="24"/>
+        </w:rPr>
+        <w:t>I</w:t>
+      </w:r>
+      <w:r>
+        <w:rPr>
+          <w:rFonts w:ascii="Arial" w:eastAsia="Times New Roman" w:hAnsi="Arial" w:cs="Arial"/>
+          <w:color w:val="222222"/>
+          <w:sz w:val="24"/>
+          <w:szCs w:val="24"/>
+        </w:rPr>
+        <w:t>nvalidateL2</w:t>
+      </w:r>
+    </w:p>
+    <w:p>
+      <w:pPr>
+        <w:pStyle w:val="ListParagraph"/>
+        <w:numPr>
+          <w:ilvl w:val="1"/>
+          <w:numId w:val="1"/>
+        </w:numPr>
+        <w:spacing w:after="240" w:line="240" w:lineRule="auto"/>
+        <w:rPr>
+          <w:rFonts w:ascii="Arial" w:eastAsia="Times New Roman" w:hAnsi="Arial" w:cs="Arial"/>
+          <w:color w:val="222222"/>
+          <w:sz w:val="24"/>
+          <w:szCs w:val="24"/>
+        </w:rPr>
+      </w:pPr>
+      <w:r>
+        <w:rPr>
+          <w:rFonts w:ascii="Arial" w:eastAsia="Times New Roman" w:hAnsi="Arial" w:cs="Arial"/>
+          <w:color w:val="222222"/>
+          <w:sz w:val="24"/>
+          <w:szCs w:val="24"/>
+        </w:rPr>
+        <w:t>I</w:t>
+      </w:r>
+      <w:r>
+        <w:rPr>
+          <w:rFonts w:ascii="Arial" w:eastAsia="Times New Roman" w:hAnsi="Arial" w:cs="Arial"/>
+          <w:color w:val="222222"/>
+          <w:sz w:val="24"/>
+          <w:szCs w:val="24"/>
+        </w:rPr>
+        <w:t>n</w:t>
+      </w:r>
+      <w:r>
+        <w:rPr>
+          <w:rFonts w:ascii="Arial" w:eastAsia="Times New Roman" w:hAnsi="Arial" w:cs="Arial"/>
+          <w:color w:val="222222"/>
+          <w:sz w:val="24"/>
+          <w:szCs w:val="24"/>
+        </w:rPr>
+        <w:t>validates line at address in L2</w:t>
+      </w:r>
+    </w:p>
+    <w:p>
+      <w:pPr>
+        <w:pStyle w:val="ListParagraph"/>
+        <w:numPr>
+          <w:ilvl w:val="1"/>
+          <w:numId w:val="1"/>
+        </w:numPr>
+        <w:spacing w:after="240" w:line="240" w:lineRule="auto"/>
+        <w:rPr>
+          <w:rFonts w:ascii="Arial" w:eastAsia="Times New Roman" w:hAnsi="Arial" w:cs="Arial"/>
+          <w:color w:val="222222"/>
+          <w:sz w:val="24"/>
+          <w:szCs w:val="24"/>
+        </w:rPr>
+      </w:pPr>
+      <w:r>
+        <w:rPr>
+          <w:rFonts w:ascii="Arial" w:eastAsia="Times New Roman" w:hAnsi="Arial" w:cs="Arial"/>
+          <w:color w:val="222222"/>
+          <w:sz w:val="24"/>
+          <w:szCs w:val="24"/>
+        </w:rPr>
+        <w:t>L1BusOut = address at beginning of line.</w:t>
+      </w:r>
+    </w:p>
+    <w:p>
+      <w:pPr>
+        <w:pStyle w:val="ListParagraph"/>
+        <w:spacing w:after="240" w:line="240" w:lineRule="auto"/>
+        <w:ind w:left="1440"/>
+        <w:rPr>
+          <w:rFonts w:ascii="Arial" w:eastAsia="Times New Roman" w:hAnsi="Arial" w:cs="Arial"/>
+          <w:color w:val="222222"/>
+          <w:sz w:val="24"/>
+          <w:szCs w:val="24"/>
+        </w:rPr>
+      </w:pPr>
+    </w:p>
+    <w:p>
+      <w:pPr>
+        <w:pStyle w:val="ListParagraph"/>
+        <w:numPr>
+          <w:ilvl w:val="0"/>
+          <w:numId w:val="1"/>
+        </w:numPr>
+        <w:spacing w:after="240" w:line="240" w:lineRule="auto"/>
+        <w:rPr>
+          <w:rFonts w:ascii="Arial" w:eastAsia="Times New Roman" w:hAnsi="Arial" w:cs="Arial"/>
+          <w:color w:val="222222"/>
+          <w:sz w:val="24"/>
+          <w:szCs w:val="24"/>
+        </w:rPr>
+      </w:pPr>
+      <w:r>
+        <w:rPr>
+          <w:rFonts w:ascii="Arial" w:eastAsia="Times New Roman" w:hAnsi="Arial" w:cs="Arial"/>
+          <w:color w:val="222222"/>
+          <w:sz w:val="24"/>
+          <w:szCs w:val="24"/>
+        </w:rPr>
+        <w:t>Clear L2</w:t>
+      </w:r>
+    </w:p>
+    <w:p>
+      <w:pPr>
+        <w:pStyle w:val="ListParagraph"/>
+        <w:numPr>
+          <w:ilvl w:val="1"/>
+          <w:numId w:val="1"/>
+        </w:numPr>
+        <w:spacing w:after="240" w:line="240" w:lineRule="auto"/>
+        <w:rPr>
+          <w:rFonts w:ascii="Arial" w:eastAsia="Times New Roman" w:hAnsi="Arial" w:cs="Arial"/>
+          <w:color w:val="222222"/>
+          <w:sz w:val="24"/>
+          <w:szCs w:val="24"/>
+        </w:rPr>
+      </w:pPr>
+      <w:r>
+        <w:rPr>
+          <w:rFonts w:ascii="Arial" w:eastAsia="Times New Roman" w:hAnsi="Arial" w:cs="Arial"/>
+          <w:color w:val="222222"/>
+          <w:sz w:val="24"/>
+          <w:szCs w:val="24"/>
+        </w:rPr>
+        <w:t>Loops through each line in each way and invalidates them</w:t>
+      </w:r>
+    </w:p>
+    <w:p>
+      <w:pPr>
+        <w:pStyle w:val="ListParagraph"/>
+        <w:spacing w:after="240" w:line="240" w:lineRule="auto"/>
+        <w:ind w:left="1440"/>
+        <w:rPr>
+          <w:rFonts w:ascii="Arial" w:eastAsia="Times New Roman" w:hAnsi="Arial" w:cs="Arial"/>
+          <w:color w:val="222222"/>
+          <w:sz w:val="24"/>
+          <w:szCs w:val="24"/>
+        </w:rPr>
+      </w:pPr>
+    </w:p>
+    <w:p>
+      <w:pPr>
+        <w:pStyle w:val="ListParagraph"/>
+        <w:numPr>
+          <w:ilvl w:val="0"/>
+          <w:numId w:val="1"/>
+        </w:numPr>
+        <w:spacing w:after="240" w:line="240" w:lineRule="auto"/>
+        <w:rPr>
+          <w:rFonts w:ascii="Arial" w:eastAsia="Times New Roman" w:hAnsi="Arial" w:cs="Arial"/>
+          <w:color w:val="222222"/>
+          <w:sz w:val="24"/>
+          <w:szCs w:val="24"/>
+        </w:rPr>
+      </w:pPr>
+      <w:proofErr w:type="spellStart"/>
+      <w:r>
+        <w:rPr>
+          <w:rFonts w:ascii="Arial" w:eastAsia="Times New Roman" w:hAnsi="Arial" w:cs="Arial"/>
+          <w:color w:val="222222"/>
+          <w:sz w:val="24"/>
+          <w:szCs w:val="24"/>
+        </w:rPr>
+        <w:t>DisplayValid</w:t>
+      </w:r>
+      <w:proofErr w:type="spellEnd"/>
+    </w:p>
+    <w:p>
+      <w:pPr>
+        <w:pStyle w:val="ListParagraph"/>
+        <w:numPr>
+          <w:ilvl w:val="1"/>
+          <w:numId w:val="1"/>
+        </w:numPr>
+        <w:spacing w:after="240" w:line="240" w:lineRule="auto"/>
+        <w:rPr>
+          <w:rFonts w:ascii="Arial" w:eastAsia="Times New Roman" w:hAnsi="Arial" w:cs="Arial"/>
+          <w:color w:val="222222"/>
+          <w:sz w:val="24"/>
+          <w:szCs w:val="24"/>
+        </w:rPr>
+      </w:pPr>
+      <w:r>
+        <w:rPr>
+          <w:rFonts w:ascii="Arial" w:eastAsia="Times New Roman" w:hAnsi="Arial" w:cs="Arial"/>
+          <w:color w:val="222222"/>
+          <w:sz w:val="24"/>
+          <w:szCs w:val="24"/>
+        </w:rPr>
+        <w:t>Loops through each line in each way and displays the states of each valid line</w:t>
+      </w:r>
+    </w:p>
+    <w:p>
+      <w:pPr>
+        <w:pStyle w:val="ListParagraph"/>
+        <w:spacing w:after="240" w:line="240" w:lineRule="auto"/>
+        <w:ind w:left="1440"/>
+        <w:rPr>
+          <w:rFonts w:ascii="Arial" w:eastAsia="Times New Roman" w:hAnsi="Arial" w:cs="Arial"/>
+          <w:color w:val="222222"/>
+          <w:sz w:val="24"/>
+          <w:szCs w:val="24"/>
+        </w:rPr>
+      </w:pPr>
+    </w:p>
+    <w:p>
+      <w:pPr>
+        <w:pStyle w:val="ListParagraph"/>
+        <w:numPr>
+          <w:ilvl w:val="0"/>
+          <w:numId w:val="1"/>
+        </w:numPr>
+        <w:spacing w:after="0" w:line="240" w:lineRule="auto"/>
+        <w:rPr>
+          <w:rFonts w:ascii="Arial" w:eastAsia="Times New Roman" w:hAnsi="Arial" w:cs="Arial"/>
+          <w:color w:val="222222"/>
+          <w:sz w:val="24"/>
+          <w:szCs w:val="24"/>
+        </w:rPr>
+      </w:pPr>
+      <w:proofErr w:type="spellStart"/>
+      <w:r>
+        <w:rPr>
+          <w:rFonts w:ascii="Arial" w:eastAsia="Times New Roman" w:hAnsi="Arial" w:cs="Arial"/>
+          <w:color w:val="222222"/>
+          <w:sz w:val="24"/>
+          <w:szCs w:val="24"/>
+        </w:rPr>
+        <w:t>Query</w:t>
+      </w:r>
       <w:bookmarkStart w:id="0" w:name="_GoBack"/>
       <w:bookmarkEnd w:id="0"/>
-    </w:p>
-    <w:p>
-      <w:pPr>
-        <w:pStyle w:val="ListParagraph"/>
-        <w:numPr>
-          <w:ilvl w:val="3"/>
-          <w:numId w:val="1"/>
-        </w:numPr>
-        <w:spacing w:after="0" w:line="240" w:lineRule="auto"/>
-        <w:rPr>
-          <w:rFonts w:ascii="Arial" w:eastAsia="Times New Roman" w:hAnsi="Arial" w:cs="Arial"/>
-          <w:color w:val="222222"/>
-          <w:sz w:val="24"/>
-          <w:szCs w:val="24"/>
-        </w:rPr>
-      </w:pPr>
-      <w:r>
-        <w:rPr>
-          <w:rFonts w:ascii="Arial" w:eastAsia="Times New Roman" w:hAnsi="Arial" w:cs="Arial"/>
-          <w:color w:val="222222"/>
-          <w:sz w:val="24"/>
-          <w:szCs w:val="24"/>
-        </w:rPr>
-        <w:t>S: write over</w:t>
-      </w:r>
-      <w:r>
-        <w:rPr>
-          <w:rFonts w:ascii="Arial" w:eastAsia="Times New Roman" w:hAnsi="Arial" w:cs="Arial"/>
-          <w:color w:val="222222"/>
-          <w:sz w:val="24"/>
-          <w:szCs w:val="24"/>
-        </w:rPr>
-        <w:t xml:space="preserve">, </w:t>
-      </w:r>
-      <w:r>
-        <w:rPr>
-          <w:rFonts w:ascii="Arial" w:eastAsia="Times New Roman" w:hAnsi="Arial" w:cs="Arial"/>
-          <w:color w:val="222222"/>
-          <w:sz w:val="24"/>
-          <w:szCs w:val="24"/>
-        </w:rPr>
-        <w:t xml:space="preserve">write </w:t>
-      </w:r>
-      <w:proofErr w:type="spellStart"/>
-      <w:r>
-        <w:rPr>
-          <w:rFonts w:ascii="Arial" w:eastAsia="Times New Roman" w:hAnsi="Arial" w:cs="Arial"/>
-          <w:color w:val="222222"/>
-          <w:sz w:val="24"/>
-          <w:szCs w:val="24"/>
-        </w:rPr>
-        <w:t>cacheData</w:t>
-      </w:r>
-      <w:proofErr w:type="spellEnd"/>
-      <w:r>
-        <w:rPr>
-          <w:rFonts w:ascii="Arial" w:eastAsia="Times New Roman" w:hAnsi="Arial" w:cs="Arial"/>
-          <w:color w:val="222222"/>
-          <w:sz w:val="24"/>
-          <w:szCs w:val="24"/>
-        </w:rPr>
-        <w:t xml:space="preserve"> = “W”</w:t>
-      </w:r>
-    </w:p>
-    <w:p>
-      <w:pPr>
-        <w:pStyle w:val="ListParagraph"/>
-        <w:numPr>
-          <w:ilvl w:val="3"/>
-          <w:numId w:val="1"/>
-        </w:numPr>
-        <w:spacing w:after="0" w:line="240" w:lineRule="auto"/>
-        <w:rPr>
-          <w:rFonts w:ascii="Arial" w:eastAsia="Times New Roman" w:hAnsi="Arial" w:cs="Arial"/>
-          <w:color w:val="222222"/>
-          <w:sz w:val="24"/>
-          <w:szCs w:val="24"/>
-        </w:rPr>
-      </w:pPr>
-      <w:r>
-        <w:rPr>
-          <w:rFonts w:ascii="Arial" w:eastAsia="Times New Roman" w:hAnsi="Arial" w:cs="Arial"/>
-          <w:color w:val="222222"/>
-          <w:sz w:val="24"/>
-          <w:szCs w:val="24"/>
-        </w:rPr>
-        <w:t>I: write over</w:t>
-      </w:r>
-      <w:r>
-        <w:rPr>
-          <w:rFonts w:ascii="Arial" w:eastAsia="Times New Roman" w:hAnsi="Arial" w:cs="Arial"/>
-          <w:color w:val="222222"/>
-          <w:sz w:val="24"/>
-          <w:szCs w:val="24"/>
-        </w:rPr>
-        <w:t xml:space="preserve">, </w:t>
-      </w:r>
-      <w:r>
-        <w:rPr>
-          <w:rFonts w:ascii="Arial" w:eastAsia="Times New Roman" w:hAnsi="Arial" w:cs="Arial"/>
-          <w:color w:val="222222"/>
-          <w:sz w:val="24"/>
-          <w:szCs w:val="24"/>
-        </w:rPr>
-        <w:t xml:space="preserve">write </w:t>
-      </w:r>
-      <w:proofErr w:type="spellStart"/>
-      <w:r>
-        <w:rPr>
-          <w:rFonts w:ascii="Arial" w:eastAsia="Times New Roman" w:hAnsi="Arial" w:cs="Arial"/>
-          <w:color w:val="222222"/>
-          <w:sz w:val="24"/>
-          <w:szCs w:val="24"/>
-        </w:rPr>
-        <w:t>cacheData</w:t>
-      </w:r>
-      <w:proofErr w:type="spellEnd"/>
-      <w:r>
-        <w:rPr>
-          <w:rFonts w:ascii="Arial" w:eastAsia="Times New Roman" w:hAnsi="Arial" w:cs="Arial"/>
-          <w:color w:val="222222"/>
-          <w:sz w:val="24"/>
-          <w:szCs w:val="24"/>
-        </w:rPr>
-        <w:t xml:space="preserve"> = “W”</w:t>
-      </w:r>
-    </w:p>
-    <w:p>
-      <w:pPr>
-        <w:pStyle w:val="ListParagraph"/>
-        <w:spacing w:after="0" w:line="240" w:lineRule="auto"/>
-        <w:ind w:left="3600"/>
+      <w:r>
+        <w:rPr>
+          <w:rFonts w:ascii="Arial" w:eastAsia="Times New Roman" w:hAnsi="Arial" w:cs="Arial"/>
+          <w:color w:val="222222"/>
+          <w:sz w:val="24"/>
+          <w:szCs w:val="24"/>
+        </w:rPr>
+        <w:t>LRU</w:t>
+      </w:r>
+      <w:proofErr w:type="spellEnd"/>
+      <w:r>
+        <w:rPr>
+          <w:rFonts w:ascii="Arial" w:eastAsia="Times New Roman" w:hAnsi="Arial" w:cs="Arial"/>
+          <w:color w:val="222222"/>
+          <w:sz w:val="24"/>
+          <w:szCs w:val="24"/>
+        </w:rPr>
+        <w:t>: (only used for misses)</w:t>
+      </w:r>
+    </w:p>
+    <w:p>
+      <w:pPr>
+        <w:pStyle w:val="ListParagraph"/>
+        <w:numPr>
+          <w:ilvl w:val="1"/>
+          <w:numId w:val="1"/>
+        </w:numPr>
+        <w:spacing w:after="0" w:line="240" w:lineRule="auto"/>
+        <w:rPr>
+          <w:rFonts w:ascii="Arial" w:eastAsia="Times New Roman" w:hAnsi="Arial" w:cs="Arial"/>
+          <w:color w:val="222222"/>
+          <w:sz w:val="24"/>
+          <w:szCs w:val="24"/>
+        </w:rPr>
+      </w:pPr>
+      <w:r>
+        <w:rPr>
+          <w:rFonts w:ascii="Arial" w:eastAsia="Times New Roman" w:hAnsi="Arial" w:cs="Arial"/>
+          <w:color w:val="222222"/>
+          <w:sz w:val="24"/>
+          <w:szCs w:val="24"/>
+        </w:rPr>
+        <w:t xml:space="preserve">Finds the LRU and outputs as </w:t>
+      </w:r>
+      <w:proofErr w:type="spellStart"/>
+      <w:r>
+        <w:rPr>
+          <w:rFonts w:ascii="Arial" w:eastAsia="Times New Roman" w:hAnsi="Arial" w:cs="Arial"/>
+          <w:color w:val="222222"/>
+          <w:sz w:val="24"/>
+          <w:szCs w:val="24"/>
+        </w:rPr>
+        <w:t>selectedWay</w:t>
+      </w:r>
+      <w:proofErr w:type="spellEnd"/>
+    </w:p>
+    <w:p>
+      <w:pPr>
+        <w:pStyle w:val="ListParagraph"/>
+        <w:spacing w:after="0" w:line="240" w:lineRule="auto"/>
+        <w:ind w:left="1440"/>
         <w:rPr>
           <w:rFonts w:ascii="Arial" w:eastAsia="Times New Roman" w:hAnsi="Arial" w:cs="Arial"/>
           <w:color w:val="222222"/>
@@ -800,33 +2102,17 @@
           <w:szCs w:val="24"/>
         </w:rPr>
       </w:pPr>
-      <w:r>
-        <w:rPr>
-          <w:rFonts w:ascii="Arial" w:eastAsia="Times New Roman" w:hAnsi="Arial" w:cs="Arial"/>
-          <w:color w:val="222222"/>
-          <w:sz w:val="24"/>
-          <w:szCs w:val="24"/>
-        </w:rPr>
-        <w:t>R</w:t>
-      </w:r>
-      <w:r>
-        <w:rPr>
-          <w:rFonts w:ascii="Arial" w:eastAsia="Times New Roman" w:hAnsi="Arial" w:cs="Arial"/>
-          <w:color w:val="222222"/>
-          <w:sz w:val="24"/>
-          <w:szCs w:val="24"/>
-        </w:rPr>
-        <w:t>eadL2</w:t>
-      </w:r>
-      <w:r>
-        <w:rPr>
-          <w:rFonts w:ascii="Arial" w:eastAsia="Times New Roman" w:hAnsi="Arial" w:cs="Arial"/>
-          <w:color w:val="222222"/>
-          <w:sz w:val="24"/>
-          <w:szCs w:val="24"/>
-        </w:rPr>
-        <w:t>Cache</w:t>
-      </w:r>
+      <w:proofErr w:type="spellStart"/>
+      <w:r>
+        <w:rPr>
+          <w:rFonts w:ascii="Arial" w:eastAsia="Times New Roman" w:hAnsi="Arial" w:cs="Arial"/>
+          <w:color w:val="222222"/>
+          <w:sz w:val="24"/>
+          <w:szCs w:val="24"/>
+        </w:rPr>
+        <w:t>UpdateLRU</w:t>
+      </w:r>
+      <w:proofErr w:type="spellEnd"/>
       <w:r>
         <w:rPr>
           <w:rFonts w:ascii="Arial" w:eastAsia="Times New Roman" w:hAnsi="Arial" w:cs="Arial"/>
@@ -859,1117 +2145,11 @@
           <w:sz w:val="24"/>
           <w:szCs w:val="24"/>
         </w:rPr>
-        <w:t>Increment read counter</w:t>
-      </w:r>
-    </w:p>
-    <w:p>
-      <w:pPr>
-        <w:pStyle w:val="ListParagraph"/>
-        <w:numPr>
-          <w:ilvl w:val="1"/>
-          <w:numId w:val="1"/>
-        </w:numPr>
-        <w:spacing w:after="0" w:line="240" w:lineRule="auto"/>
-        <w:rPr>
-          <w:rFonts w:ascii="Arial" w:eastAsia="Times New Roman" w:hAnsi="Arial" w:cs="Arial"/>
-          <w:color w:val="222222"/>
-          <w:sz w:val="24"/>
-          <w:szCs w:val="24"/>
-        </w:rPr>
-      </w:pPr>
-      <w:r>
-        <w:rPr>
-          <w:rFonts w:ascii="Arial" w:eastAsia="Times New Roman" w:hAnsi="Arial" w:cs="Arial"/>
-          <w:color w:val="222222"/>
-          <w:sz w:val="24"/>
-          <w:szCs w:val="24"/>
-        </w:rPr>
-        <w:t>WriteL1</w:t>
-      </w:r>
-    </w:p>
-    <w:p>
-      <w:pPr>
-        <w:pStyle w:val="ListParagraph"/>
-        <w:spacing w:after="0" w:line="240" w:lineRule="auto"/>
-        <w:ind w:left="1440"/>
-        <w:rPr>
-          <w:rFonts w:ascii="Arial" w:eastAsia="Times New Roman" w:hAnsi="Arial" w:cs="Arial"/>
-          <w:color w:val="222222"/>
-          <w:sz w:val="24"/>
-          <w:szCs w:val="24"/>
-        </w:rPr>
-      </w:pPr>
-    </w:p>
-    <w:p>
-      <w:pPr>
-        <w:pStyle w:val="ListParagraph"/>
-        <w:numPr>
-          <w:ilvl w:val="0"/>
-          <w:numId w:val="1"/>
-        </w:numPr>
-        <w:spacing w:after="0" w:line="240" w:lineRule="auto"/>
-        <w:rPr>
-          <w:rFonts w:ascii="Arial" w:eastAsia="Times New Roman" w:hAnsi="Arial" w:cs="Arial"/>
-          <w:color w:val="222222"/>
-          <w:sz w:val="24"/>
-          <w:szCs w:val="24"/>
-        </w:rPr>
-      </w:pPr>
-      <w:proofErr w:type="spellStart"/>
-      <w:r>
-        <w:rPr>
-          <w:rFonts w:ascii="Arial" w:eastAsia="Times New Roman" w:hAnsi="Arial" w:cs="Arial"/>
-          <w:color w:val="222222"/>
-          <w:sz w:val="24"/>
-          <w:szCs w:val="24"/>
-        </w:rPr>
-        <w:t>QueryLRU</w:t>
-      </w:r>
-      <w:proofErr w:type="spellEnd"/>
-      <w:r>
-        <w:rPr>
-          <w:rFonts w:ascii="Arial" w:eastAsia="Times New Roman" w:hAnsi="Arial" w:cs="Arial"/>
-          <w:color w:val="222222"/>
-          <w:sz w:val="24"/>
-          <w:szCs w:val="24"/>
-        </w:rPr>
-        <w:t>:</w:t>
-      </w:r>
-      <w:r>
-        <w:rPr>
-          <w:rFonts w:ascii="Arial" w:eastAsia="Times New Roman" w:hAnsi="Arial" w:cs="Arial"/>
-          <w:color w:val="222222"/>
-          <w:sz w:val="24"/>
-          <w:szCs w:val="24"/>
-        </w:rPr>
-        <w:t xml:space="preserve"> (only used for misses)</w:t>
-      </w:r>
-    </w:p>
-    <w:p>
-      <w:pPr>
-        <w:pStyle w:val="ListParagraph"/>
-        <w:numPr>
-          <w:ilvl w:val="1"/>
-          <w:numId w:val="1"/>
-        </w:numPr>
-        <w:spacing w:after="0" w:line="240" w:lineRule="auto"/>
-        <w:rPr>
-          <w:rFonts w:ascii="Arial" w:eastAsia="Times New Roman" w:hAnsi="Arial" w:cs="Arial"/>
-          <w:color w:val="222222"/>
-          <w:sz w:val="24"/>
-          <w:szCs w:val="24"/>
-        </w:rPr>
-      </w:pPr>
-      <w:r>
-        <w:rPr>
-          <w:rFonts w:ascii="Arial" w:eastAsia="Times New Roman" w:hAnsi="Arial" w:cs="Arial"/>
-          <w:color w:val="222222"/>
-          <w:sz w:val="24"/>
-          <w:szCs w:val="24"/>
-        </w:rPr>
-        <w:t>Find</w:t>
-      </w:r>
-      <w:r>
-        <w:rPr>
-          <w:rFonts w:ascii="Arial" w:eastAsia="Times New Roman" w:hAnsi="Arial" w:cs="Arial"/>
-          <w:color w:val="222222"/>
-          <w:sz w:val="24"/>
-          <w:szCs w:val="24"/>
-        </w:rPr>
-        <w:t xml:space="preserve">s the LRU and outputs as </w:t>
-      </w:r>
-      <w:proofErr w:type="spellStart"/>
-      <w:r>
-        <w:rPr>
-          <w:rFonts w:ascii="Arial" w:eastAsia="Times New Roman" w:hAnsi="Arial" w:cs="Arial"/>
-          <w:color w:val="222222"/>
-          <w:sz w:val="24"/>
-          <w:szCs w:val="24"/>
-        </w:rPr>
-        <w:t>selected</w:t>
-      </w:r>
-      <w:r>
-        <w:rPr>
-          <w:rFonts w:ascii="Arial" w:eastAsia="Times New Roman" w:hAnsi="Arial" w:cs="Arial"/>
-          <w:color w:val="222222"/>
-          <w:sz w:val="24"/>
-          <w:szCs w:val="24"/>
-        </w:rPr>
-        <w:t>Way</w:t>
-      </w:r>
-      <w:proofErr w:type="spellEnd"/>
-    </w:p>
-    <w:p>
-      <w:pPr>
-        <w:pStyle w:val="ListParagraph"/>
-        <w:spacing w:after="0" w:line="240" w:lineRule="auto"/>
-        <w:ind w:left="1440"/>
-        <w:rPr>
-          <w:rFonts w:ascii="Arial" w:eastAsia="Times New Roman" w:hAnsi="Arial" w:cs="Arial"/>
-          <w:color w:val="222222"/>
-          <w:sz w:val="24"/>
-          <w:szCs w:val="24"/>
-        </w:rPr>
-      </w:pPr>
-    </w:p>
-    <w:p>
-      <w:pPr>
-        <w:pStyle w:val="ListParagraph"/>
-        <w:numPr>
-          <w:ilvl w:val="0"/>
-          <w:numId w:val="1"/>
-        </w:numPr>
-        <w:spacing w:after="0" w:line="240" w:lineRule="auto"/>
-        <w:rPr>
-          <w:rFonts w:ascii="Arial" w:eastAsia="Times New Roman" w:hAnsi="Arial" w:cs="Arial"/>
-          <w:color w:val="222222"/>
-          <w:sz w:val="24"/>
-          <w:szCs w:val="24"/>
-        </w:rPr>
-      </w:pPr>
-      <w:proofErr w:type="spellStart"/>
-      <w:r>
-        <w:rPr>
-          <w:rFonts w:ascii="Arial" w:eastAsia="Times New Roman" w:hAnsi="Arial" w:cs="Arial"/>
-          <w:color w:val="222222"/>
-          <w:sz w:val="24"/>
-          <w:szCs w:val="24"/>
-        </w:rPr>
-        <w:t>U</w:t>
-      </w:r>
-      <w:r>
-        <w:rPr>
-          <w:rFonts w:ascii="Arial" w:eastAsia="Times New Roman" w:hAnsi="Arial" w:cs="Arial"/>
-          <w:color w:val="222222"/>
-          <w:sz w:val="24"/>
-          <w:szCs w:val="24"/>
-        </w:rPr>
-        <w:t>pdateLRU</w:t>
-      </w:r>
-      <w:proofErr w:type="spellEnd"/>
-      <w:r>
-        <w:rPr>
-          <w:rFonts w:ascii="Arial" w:eastAsia="Times New Roman" w:hAnsi="Arial" w:cs="Arial"/>
-          <w:color w:val="222222"/>
-          <w:sz w:val="24"/>
-          <w:szCs w:val="24"/>
-        </w:rPr>
-        <w:t>:</w:t>
-      </w:r>
-    </w:p>
-    <w:p>
-      <w:pPr>
-        <w:pStyle w:val="ListParagraph"/>
-        <w:numPr>
-          <w:ilvl w:val="1"/>
-          <w:numId w:val="1"/>
-        </w:numPr>
-        <w:spacing w:after="0" w:line="240" w:lineRule="auto"/>
-        <w:rPr>
-          <w:rFonts w:ascii="Arial" w:eastAsia="Times New Roman" w:hAnsi="Arial" w:cs="Arial"/>
-          <w:color w:val="222222"/>
-          <w:sz w:val="24"/>
-          <w:szCs w:val="24"/>
-        </w:rPr>
-      </w:pPr>
-      <w:r>
-        <w:rPr>
-          <w:rFonts w:ascii="Arial" w:eastAsia="Times New Roman" w:hAnsi="Arial" w:cs="Arial"/>
-          <w:color w:val="222222"/>
-          <w:sz w:val="24"/>
-          <w:szCs w:val="24"/>
-        </w:rPr>
         <w:t>updates LRU appropriately</w:t>
       </w:r>
     </w:p>
     <w:p>
       <w:pPr>
-        <w:spacing w:after="0" w:line="240" w:lineRule="auto"/>
-        <w:rPr>
-          <w:rFonts w:ascii="Arial" w:eastAsia="Times New Roman" w:hAnsi="Arial" w:cs="Arial"/>
-          <w:color w:val="222222"/>
-          <w:sz w:val="24"/>
-          <w:szCs w:val="24"/>
-        </w:rPr>
-      </w:pPr>
-    </w:p>
-    <w:p>
-      <w:pPr>
-        <w:pStyle w:val="ListParagraph"/>
-        <w:numPr>
-          <w:ilvl w:val="0"/>
-          <w:numId w:val="1"/>
-        </w:numPr>
-        <w:spacing w:after="0" w:line="240" w:lineRule="auto"/>
-        <w:rPr>
-          <w:rFonts w:ascii="Arial" w:eastAsia="Times New Roman" w:hAnsi="Arial" w:cs="Arial"/>
-          <w:color w:val="222222"/>
-          <w:sz w:val="24"/>
-          <w:szCs w:val="24"/>
-        </w:rPr>
-      </w:pPr>
-      <w:proofErr w:type="spellStart"/>
-      <w:r>
-        <w:rPr>
-          <w:rFonts w:ascii="Arial" w:eastAsia="Times New Roman" w:hAnsi="Arial" w:cs="Arial"/>
-          <w:color w:val="222222"/>
-          <w:sz w:val="24"/>
-          <w:szCs w:val="24"/>
-        </w:rPr>
-        <w:t>readSharedBus</w:t>
-      </w:r>
-      <w:proofErr w:type="spellEnd"/>
-    </w:p>
-    <w:p>
-      <w:pPr>
-        <w:pStyle w:val="ListParagraph"/>
-        <w:numPr>
-          <w:ilvl w:val="1"/>
-          <w:numId w:val="1"/>
-        </w:numPr>
-        <w:spacing w:after="0" w:line="240" w:lineRule="auto"/>
-        <w:rPr>
-          <w:rFonts w:ascii="Arial" w:eastAsia="Times New Roman" w:hAnsi="Arial" w:cs="Arial"/>
-          <w:color w:val="222222"/>
-          <w:sz w:val="24"/>
-          <w:szCs w:val="24"/>
-        </w:rPr>
-      </w:pPr>
-      <w:r>
-        <w:rPr>
-          <w:rFonts w:ascii="Arial" w:eastAsia="Times New Roman" w:hAnsi="Arial" w:cs="Arial"/>
-          <w:color w:val="222222"/>
-          <w:sz w:val="24"/>
-          <w:szCs w:val="24"/>
-        </w:rPr>
-        <w:t>should have options to just read or to read for ownership</w:t>
-      </w:r>
-    </w:p>
-    <w:p>
-      <w:pPr>
-        <w:pStyle w:val="ListParagraph"/>
-        <w:numPr>
-          <w:ilvl w:val="1"/>
-          <w:numId w:val="1"/>
-        </w:numPr>
-        <w:spacing w:after="0" w:line="240" w:lineRule="auto"/>
-        <w:rPr>
-          <w:rFonts w:ascii="Arial" w:eastAsia="Times New Roman" w:hAnsi="Arial" w:cs="Arial"/>
-          <w:color w:val="222222"/>
-          <w:sz w:val="24"/>
-          <w:szCs w:val="24"/>
-        </w:rPr>
-      </w:pPr>
-      <w:r>
-        <w:rPr>
-          <w:rFonts w:ascii="Arial" w:eastAsia="Times New Roman" w:hAnsi="Arial" w:cs="Arial"/>
-          <w:color w:val="222222"/>
-          <w:sz w:val="24"/>
-          <w:szCs w:val="24"/>
-        </w:rPr>
-        <w:t xml:space="preserve">a read would put an “R” on the </w:t>
-      </w:r>
-      <w:proofErr w:type="spellStart"/>
-      <w:r>
-        <w:rPr>
-          <w:rFonts w:ascii="Arial" w:eastAsia="Times New Roman" w:hAnsi="Arial" w:cs="Arial"/>
-          <w:color w:val="222222"/>
-          <w:sz w:val="24"/>
-          <w:szCs w:val="24"/>
-        </w:rPr>
-        <w:t>sharedOperationBus</w:t>
-      </w:r>
-      <w:r>
-        <w:rPr>
-          <w:rFonts w:ascii="Arial" w:eastAsia="Times New Roman" w:hAnsi="Arial" w:cs="Arial"/>
-          <w:color w:val="222222"/>
-          <w:sz w:val="24"/>
-          <w:szCs w:val="24"/>
-        </w:rPr>
-        <w:t>Out</w:t>
-      </w:r>
-      <w:proofErr w:type="spellEnd"/>
-      <w:r>
-        <w:rPr>
-          <w:rFonts w:ascii="Arial" w:eastAsia="Times New Roman" w:hAnsi="Arial" w:cs="Arial"/>
-          <w:color w:val="222222"/>
-          <w:sz w:val="24"/>
-          <w:szCs w:val="24"/>
-        </w:rPr>
-        <w:t xml:space="preserve"> w/ address</w:t>
-      </w:r>
-      <w:r>
-        <w:rPr>
-          <w:rFonts w:ascii="Arial" w:eastAsia="Times New Roman" w:hAnsi="Arial" w:cs="Arial"/>
-          <w:color w:val="222222"/>
-          <w:sz w:val="24"/>
-          <w:szCs w:val="24"/>
-        </w:rPr>
-        <w:t xml:space="preserve"> starting from beginning of cache line</w:t>
-      </w:r>
-      <w:r>
-        <w:rPr>
-          <w:rFonts w:ascii="Arial" w:eastAsia="Times New Roman" w:hAnsi="Arial" w:cs="Arial"/>
-          <w:color w:val="222222"/>
-          <w:sz w:val="24"/>
-          <w:szCs w:val="24"/>
-        </w:rPr>
-        <w:t xml:space="preserve"> on </w:t>
-      </w:r>
-      <w:proofErr w:type="spellStart"/>
-      <w:r>
-        <w:rPr>
-          <w:rFonts w:ascii="Arial" w:eastAsia="Times New Roman" w:hAnsi="Arial" w:cs="Arial"/>
-          <w:color w:val="222222"/>
-          <w:sz w:val="24"/>
-          <w:szCs w:val="24"/>
-        </w:rPr>
-        <w:t>sharedBus</w:t>
-      </w:r>
-      <w:r>
-        <w:rPr>
-          <w:rFonts w:ascii="Arial" w:eastAsia="Times New Roman" w:hAnsi="Arial" w:cs="Arial"/>
-          <w:color w:val="222222"/>
-          <w:sz w:val="24"/>
-          <w:szCs w:val="24"/>
-        </w:rPr>
-        <w:t>Out</w:t>
-      </w:r>
-      <w:proofErr w:type="spellEnd"/>
-    </w:p>
-    <w:p>
-      <w:pPr>
-        <w:pStyle w:val="ListParagraph"/>
-        <w:numPr>
-          <w:ilvl w:val="1"/>
-          <w:numId w:val="1"/>
-        </w:numPr>
-        <w:spacing w:after="0" w:line="240" w:lineRule="auto"/>
-        <w:rPr>
-          <w:rFonts w:ascii="Arial" w:eastAsia="Times New Roman" w:hAnsi="Arial" w:cs="Arial"/>
-          <w:color w:val="222222"/>
-          <w:sz w:val="24"/>
-          <w:szCs w:val="24"/>
-        </w:rPr>
-      </w:pPr>
-      <w:r>
-        <w:rPr>
-          <w:rFonts w:ascii="Arial" w:eastAsia="Times New Roman" w:hAnsi="Arial" w:cs="Arial"/>
-          <w:color w:val="222222"/>
-          <w:sz w:val="24"/>
-          <w:szCs w:val="24"/>
-        </w:rPr>
-        <w:t xml:space="preserve">a RFO would put an “M” on the </w:t>
-      </w:r>
-      <w:proofErr w:type="spellStart"/>
-      <w:r>
-        <w:rPr>
-          <w:rFonts w:ascii="Arial" w:eastAsia="Times New Roman" w:hAnsi="Arial" w:cs="Arial"/>
-          <w:color w:val="222222"/>
-          <w:sz w:val="24"/>
-          <w:szCs w:val="24"/>
-        </w:rPr>
-        <w:t>sharedOperationBus</w:t>
-      </w:r>
-      <w:r>
-        <w:rPr>
-          <w:rFonts w:ascii="Arial" w:eastAsia="Times New Roman" w:hAnsi="Arial" w:cs="Arial"/>
-          <w:color w:val="222222"/>
-          <w:sz w:val="24"/>
-          <w:szCs w:val="24"/>
-        </w:rPr>
-        <w:t>Out</w:t>
-      </w:r>
-      <w:proofErr w:type="spellEnd"/>
-      <w:r>
-        <w:rPr>
-          <w:rFonts w:ascii="Arial" w:eastAsia="Times New Roman" w:hAnsi="Arial" w:cs="Arial"/>
-          <w:color w:val="222222"/>
-          <w:sz w:val="24"/>
-          <w:szCs w:val="24"/>
-        </w:rPr>
-        <w:t xml:space="preserve"> w/ address </w:t>
-      </w:r>
-      <w:r>
-        <w:rPr>
-          <w:rFonts w:ascii="Arial" w:eastAsia="Times New Roman" w:hAnsi="Arial" w:cs="Arial"/>
-          <w:color w:val="222222"/>
-          <w:sz w:val="24"/>
-          <w:szCs w:val="24"/>
-        </w:rPr>
-        <w:t>starting from beginning of cache line</w:t>
-      </w:r>
-      <w:r>
-        <w:rPr>
-          <w:rFonts w:ascii="Arial" w:eastAsia="Times New Roman" w:hAnsi="Arial" w:cs="Arial"/>
-          <w:color w:val="222222"/>
-          <w:sz w:val="24"/>
-          <w:szCs w:val="24"/>
-        </w:rPr>
-        <w:t xml:space="preserve"> </w:t>
-      </w:r>
-      <w:r>
-        <w:rPr>
-          <w:rFonts w:ascii="Arial" w:eastAsia="Times New Roman" w:hAnsi="Arial" w:cs="Arial"/>
-          <w:color w:val="222222"/>
-          <w:sz w:val="24"/>
-          <w:szCs w:val="24"/>
-        </w:rPr>
-        <w:t xml:space="preserve">on </w:t>
-      </w:r>
-      <w:proofErr w:type="spellStart"/>
-      <w:r>
-        <w:rPr>
-          <w:rFonts w:ascii="Arial" w:eastAsia="Times New Roman" w:hAnsi="Arial" w:cs="Arial"/>
-          <w:color w:val="222222"/>
-          <w:sz w:val="24"/>
-          <w:szCs w:val="24"/>
-        </w:rPr>
-        <w:t>sharedBus</w:t>
-      </w:r>
-      <w:r>
-        <w:rPr>
-          <w:rFonts w:ascii="Arial" w:eastAsia="Times New Roman" w:hAnsi="Arial" w:cs="Arial"/>
-          <w:color w:val="222222"/>
-          <w:sz w:val="24"/>
-          <w:szCs w:val="24"/>
-        </w:rPr>
-        <w:t>Out</w:t>
-      </w:r>
-      <w:proofErr w:type="spellEnd"/>
-    </w:p>
-    <w:p>
-      <w:pPr>
-        <w:pStyle w:val="ListParagraph"/>
-        <w:spacing w:after="0" w:line="240" w:lineRule="auto"/>
-        <w:ind w:left="1440"/>
-        <w:rPr>
-          <w:rFonts w:ascii="Arial" w:eastAsia="Times New Roman" w:hAnsi="Arial" w:cs="Arial"/>
-          <w:color w:val="222222"/>
-          <w:sz w:val="24"/>
-          <w:szCs w:val="24"/>
-        </w:rPr>
-      </w:pPr>
-    </w:p>
-    <w:p>
-      <w:pPr>
-        <w:pStyle w:val="ListParagraph"/>
-        <w:numPr>
-          <w:ilvl w:val="0"/>
-          <w:numId w:val="1"/>
-        </w:numPr>
-        <w:spacing w:after="0" w:line="240" w:lineRule="auto"/>
-        <w:rPr>
-          <w:rFonts w:ascii="Arial" w:eastAsia="Times New Roman" w:hAnsi="Arial" w:cs="Arial"/>
-          <w:color w:val="222222"/>
-          <w:sz w:val="24"/>
-          <w:szCs w:val="24"/>
-        </w:rPr>
-      </w:pPr>
-      <w:proofErr w:type="spellStart"/>
-      <w:r>
-        <w:rPr>
-          <w:rFonts w:ascii="Arial" w:eastAsia="Times New Roman" w:hAnsi="Arial" w:cs="Arial"/>
-          <w:color w:val="222222"/>
-          <w:sz w:val="24"/>
-          <w:szCs w:val="24"/>
-        </w:rPr>
-        <w:t>W</w:t>
-      </w:r>
-      <w:r>
-        <w:rPr>
-          <w:rFonts w:ascii="Arial" w:eastAsia="Times New Roman" w:hAnsi="Arial" w:cs="Arial"/>
-          <w:color w:val="222222"/>
-          <w:sz w:val="24"/>
-          <w:szCs w:val="24"/>
-        </w:rPr>
-        <w:t>riteSharedBus</w:t>
-      </w:r>
-      <w:proofErr w:type="spellEnd"/>
-    </w:p>
-    <w:p>
-      <w:pPr>
-        <w:pStyle w:val="ListParagraph"/>
-        <w:numPr>
-          <w:ilvl w:val="1"/>
-          <w:numId w:val="1"/>
-        </w:numPr>
-        <w:spacing w:after="0" w:line="240" w:lineRule="auto"/>
-        <w:rPr>
-          <w:rFonts w:ascii="Arial" w:eastAsia="Times New Roman" w:hAnsi="Arial" w:cs="Arial"/>
-          <w:color w:val="222222"/>
-          <w:sz w:val="24"/>
-          <w:szCs w:val="24"/>
-        </w:rPr>
-      </w:pPr>
-      <w:r>
-        <w:rPr>
-          <w:rFonts w:ascii="Arial" w:eastAsia="Times New Roman" w:hAnsi="Arial" w:cs="Arial"/>
-          <w:color w:val="222222"/>
-          <w:sz w:val="24"/>
-          <w:szCs w:val="24"/>
-        </w:rPr>
-        <w:t xml:space="preserve">writes address </w:t>
-      </w:r>
-      <w:r>
-        <w:rPr>
-          <w:rFonts w:ascii="Arial" w:eastAsia="Times New Roman" w:hAnsi="Arial" w:cs="Arial"/>
-          <w:color w:val="222222"/>
-          <w:sz w:val="24"/>
-          <w:szCs w:val="24"/>
-        </w:rPr>
-        <w:t>starting from beginning of cache line</w:t>
-      </w:r>
-      <w:r>
-        <w:rPr>
-          <w:rFonts w:ascii="Arial" w:eastAsia="Times New Roman" w:hAnsi="Arial" w:cs="Arial"/>
-          <w:color w:val="222222"/>
-          <w:sz w:val="24"/>
-          <w:szCs w:val="24"/>
-        </w:rPr>
-        <w:t xml:space="preserve"> </w:t>
-      </w:r>
-      <w:r>
-        <w:rPr>
-          <w:rFonts w:ascii="Arial" w:eastAsia="Times New Roman" w:hAnsi="Arial" w:cs="Arial"/>
-          <w:color w:val="222222"/>
-          <w:sz w:val="24"/>
-          <w:szCs w:val="24"/>
-        </w:rPr>
-        <w:t xml:space="preserve">on </w:t>
-      </w:r>
-      <w:proofErr w:type="spellStart"/>
-      <w:r>
-        <w:rPr>
-          <w:rFonts w:ascii="Arial" w:eastAsia="Times New Roman" w:hAnsi="Arial" w:cs="Arial"/>
-          <w:color w:val="222222"/>
-          <w:sz w:val="24"/>
-          <w:szCs w:val="24"/>
-        </w:rPr>
-        <w:t>sharedBus</w:t>
-      </w:r>
-      <w:r>
-        <w:rPr>
-          <w:rFonts w:ascii="Arial" w:eastAsia="Times New Roman" w:hAnsi="Arial" w:cs="Arial"/>
-          <w:color w:val="222222"/>
-          <w:sz w:val="24"/>
-          <w:szCs w:val="24"/>
-        </w:rPr>
-        <w:t>Out</w:t>
-      </w:r>
-      <w:proofErr w:type="spellEnd"/>
-      <w:r>
-        <w:rPr>
-          <w:rFonts w:ascii="Arial" w:eastAsia="Times New Roman" w:hAnsi="Arial" w:cs="Arial"/>
-          <w:color w:val="222222"/>
-          <w:sz w:val="24"/>
-          <w:szCs w:val="24"/>
-        </w:rPr>
-        <w:t xml:space="preserve"> and </w:t>
-      </w:r>
-      <w:r>
-        <w:rPr>
-          <w:rFonts w:ascii="Arial" w:eastAsia="Times New Roman" w:hAnsi="Arial" w:cs="Arial"/>
-          <w:color w:val="222222"/>
-          <w:sz w:val="24"/>
-          <w:szCs w:val="24"/>
-        </w:rPr>
-        <w:t>“W”</w:t>
-      </w:r>
-      <w:r>
-        <w:rPr>
-          <w:rFonts w:ascii="Arial" w:eastAsia="Times New Roman" w:hAnsi="Arial" w:cs="Arial"/>
-          <w:color w:val="222222"/>
-          <w:sz w:val="24"/>
-          <w:szCs w:val="24"/>
-        </w:rPr>
-        <w:t xml:space="preserve"> on </w:t>
-      </w:r>
-      <w:proofErr w:type="spellStart"/>
-      <w:r>
-        <w:rPr>
-          <w:rFonts w:ascii="Arial" w:eastAsia="Times New Roman" w:hAnsi="Arial" w:cs="Arial"/>
-          <w:color w:val="222222"/>
-          <w:sz w:val="24"/>
-          <w:szCs w:val="24"/>
-        </w:rPr>
-        <w:t>sharedOperationBus</w:t>
-      </w:r>
-      <w:r>
-        <w:rPr>
-          <w:rFonts w:ascii="Arial" w:eastAsia="Times New Roman" w:hAnsi="Arial" w:cs="Arial"/>
-          <w:color w:val="222222"/>
-          <w:sz w:val="24"/>
-          <w:szCs w:val="24"/>
-        </w:rPr>
-        <w:t>Out</w:t>
-      </w:r>
-      <w:proofErr w:type="spellEnd"/>
-    </w:p>
-    <w:p>
-      <w:pPr>
-        <w:rPr>
-          <w:rFonts w:ascii="Arial" w:eastAsia="Times New Roman" w:hAnsi="Arial" w:cs="Arial"/>
-          <w:color w:val="222222"/>
-          <w:sz w:val="24"/>
-          <w:szCs w:val="24"/>
-        </w:rPr>
-      </w:pPr>
-      <w:r>
-        <w:rPr>
-          <w:rFonts w:ascii="Arial" w:eastAsia="Times New Roman" w:hAnsi="Arial" w:cs="Arial"/>
-          <w:color w:val="222222"/>
-          <w:sz w:val="24"/>
-          <w:szCs w:val="24"/>
-        </w:rPr>
-        <w:br w:type="page"/>
-      </w:r>
-    </w:p>
-    <w:p>
-      <w:pPr>
-        <w:pStyle w:val="ListParagraph"/>
-        <w:numPr>
-          <w:ilvl w:val="0"/>
-          <w:numId w:val="1"/>
-        </w:numPr>
-        <w:spacing w:after="0" w:line="240" w:lineRule="auto"/>
-        <w:rPr>
-          <w:rFonts w:ascii="Arial" w:eastAsia="Times New Roman" w:hAnsi="Arial" w:cs="Arial"/>
-          <w:color w:val="222222"/>
-          <w:sz w:val="24"/>
-          <w:szCs w:val="24"/>
-        </w:rPr>
-      </w:pPr>
-      <w:r>
-        <w:rPr>
-          <w:rFonts w:ascii="Arial" w:eastAsia="Times New Roman" w:hAnsi="Arial" w:cs="Arial"/>
-          <w:color w:val="222222"/>
-          <w:sz w:val="24"/>
-          <w:szCs w:val="24"/>
-        </w:rPr>
-        <w:lastRenderedPageBreak/>
-        <w:t>WriteL1</w:t>
-      </w:r>
-    </w:p>
-    <w:p>
-      <w:pPr>
-        <w:pStyle w:val="ListParagraph"/>
-        <w:numPr>
-          <w:ilvl w:val="1"/>
-          <w:numId w:val="1"/>
-        </w:numPr>
-        <w:spacing w:after="0" w:line="240" w:lineRule="auto"/>
-        <w:rPr>
-          <w:rFonts w:ascii="Arial" w:eastAsia="Times New Roman" w:hAnsi="Arial" w:cs="Arial"/>
-          <w:color w:val="222222"/>
-          <w:sz w:val="24"/>
-          <w:szCs w:val="24"/>
-        </w:rPr>
-      </w:pPr>
-      <w:r>
-        <w:rPr>
-          <w:rFonts w:ascii="Arial" w:eastAsia="Times New Roman" w:hAnsi="Arial" w:cs="Arial"/>
-          <w:color w:val="222222"/>
-          <w:sz w:val="24"/>
-          <w:szCs w:val="24"/>
-        </w:rPr>
-        <w:t xml:space="preserve">If </w:t>
-      </w:r>
-      <w:proofErr w:type="spellStart"/>
-      <w:r>
-        <w:rPr>
-          <w:rFonts w:ascii="Arial" w:eastAsia="Times New Roman" w:hAnsi="Arial" w:cs="Arial"/>
-          <w:color w:val="222222"/>
-          <w:sz w:val="24"/>
-          <w:szCs w:val="24"/>
-        </w:rPr>
-        <w:t>sharedOperationBusIn</w:t>
-      </w:r>
-      <w:proofErr w:type="spellEnd"/>
-      <w:r>
-        <w:rPr>
-          <w:rFonts w:ascii="Arial" w:eastAsia="Times New Roman" w:hAnsi="Arial" w:cs="Arial"/>
-          <w:color w:val="222222"/>
-          <w:sz w:val="24"/>
-          <w:szCs w:val="24"/>
-        </w:rPr>
-        <w:t xml:space="preserve"> = “I”</w:t>
-      </w:r>
-    </w:p>
-    <w:p>
-      <w:pPr>
-        <w:pStyle w:val="ListParagraph"/>
-        <w:numPr>
-          <w:ilvl w:val="2"/>
-          <w:numId w:val="1"/>
-        </w:numPr>
-        <w:spacing w:after="0" w:line="240" w:lineRule="auto"/>
-        <w:rPr>
-          <w:rFonts w:ascii="Arial" w:eastAsia="Times New Roman" w:hAnsi="Arial" w:cs="Arial"/>
-          <w:color w:val="222222"/>
-          <w:sz w:val="24"/>
-          <w:szCs w:val="24"/>
-        </w:rPr>
-      </w:pPr>
-      <w:r>
-        <w:rPr>
-          <w:rFonts w:ascii="Arial" w:eastAsia="Times New Roman" w:hAnsi="Arial" w:cs="Arial"/>
-          <w:color w:val="222222"/>
-          <w:sz w:val="24"/>
-          <w:szCs w:val="24"/>
-        </w:rPr>
-        <w:t xml:space="preserve">L1BusOut = </w:t>
-      </w:r>
-      <w:proofErr w:type="spellStart"/>
-      <w:r>
-        <w:rPr>
-          <w:rFonts w:ascii="Arial" w:eastAsia="Times New Roman" w:hAnsi="Arial" w:cs="Arial"/>
-          <w:color w:val="222222"/>
-          <w:sz w:val="24"/>
-          <w:szCs w:val="24"/>
-        </w:rPr>
-        <w:t>sharedBusIn</w:t>
-      </w:r>
-      <w:proofErr w:type="spellEnd"/>
-      <w:r>
-        <w:rPr>
-          <w:rFonts w:ascii="Arial" w:eastAsia="Times New Roman" w:hAnsi="Arial" w:cs="Arial"/>
-          <w:color w:val="222222"/>
-          <w:sz w:val="24"/>
-          <w:szCs w:val="24"/>
-        </w:rPr>
-        <w:t xml:space="preserve"> with first five bits as 0</w:t>
-      </w:r>
-    </w:p>
-    <w:p>
-      <w:pPr>
-        <w:pStyle w:val="ListParagraph"/>
-        <w:numPr>
-          <w:ilvl w:val="1"/>
-          <w:numId w:val="1"/>
-        </w:numPr>
-        <w:spacing w:after="0" w:line="240" w:lineRule="auto"/>
-        <w:rPr>
-          <w:rFonts w:ascii="Arial" w:eastAsia="Times New Roman" w:hAnsi="Arial" w:cs="Arial"/>
-          <w:color w:val="222222"/>
-          <w:sz w:val="24"/>
-          <w:szCs w:val="24"/>
-        </w:rPr>
-      </w:pPr>
-      <w:r>
-        <w:rPr>
-          <w:rFonts w:ascii="Arial" w:eastAsia="Times New Roman" w:hAnsi="Arial" w:cs="Arial"/>
-          <w:color w:val="222222"/>
-          <w:sz w:val="24"/>
-          <w:szCs w:val="24"/>
-        </w:rPr>
-        <w:t>Else if</w:t>
-      </w:r>
-      <w:r>
-        <w:rPr>
-          <w:rFonts w:ascii="Arial" w:eastAsia="Times New Roman" w:hAnsi="Arial" w:cs="Arial"/>
-          <w:color w:val="222222"/>
-          <w:sz w:val="24"/>
-          <w:szCs w:val="24"/>
-        </w:rPr>
-        <w:t xml:space="preserve"> L1O</w:t>
-      </w:r>
-      <w:r>
-        <w:rPr>
-          <w:rFonts w:ascii="Arial" w:eastAsia="Times New Roman" w:hAnsi="Arial" w:cs="Arial"/>
-          <w:color w:val="222222"/>
-          <w:sz w:val="24"/>
-          <w:szCs w:val="24"/>
-        </w:rPr>
-        <w:t>peration</w:t>
-      </w:r>
-      <w:r>
-        <w:rPr>
-          <w:rFonts w:ascii="Arial" w:eastAsia="Times New Roman" w:hAnsi="Arial" w:cs="Arial"/>
-          <w:color w:val="222222"/>
-          <w:sz w:val="24"/>
-          <w:szCs w:val="24"/>
-        </w:rPr>
-        <w:t>BusIn =</w:t>
-      </w:r>
-      <w:r>
-        <w:rPr>
-          <w:rFonts w:ascii="Arial" w:eastAsia="Times New Roman" w:hAnsi="Arial" w:cs="Arial"/>
-          <w:color w:val="222222"/>
-          <w:sz w:val="24"/>
-          <w:szCs w:val="24"/>
-        </w:rPr>
-        <w:t xml:space="preserve"> </w:t>
-      </w:r>
-      <w:r>
-        <w:rPr>
-          <w:rFonts w:ascii="Arial" w:eastAsia="Times New Roman" w:hAnsi="Arial" w:cs="Arial"/>
-          <w:color w:val="222222"/>
-          <w:sz w:val="24"/>
-          <w:szCs w:val="24"/>
-        </w:rPr>
-        <w:t>“DR”</w:t>
-      </w:r>
-    </w:p>
-    <w:p>
-      <w:pPr>
-        <w:pStyle w:val="ListParagraph"/>
-        <w:numPr>
-          <w:ilvl w:val="2"/>
-          <w:numId w:val="1"/>
-        </w:numPr>
-        <w:spacing w:after="0" w:line="240" w:lineRule="auto"/>
-        <w:rPr>
-          <w:rFonts w:ascii="Arial" w:eastAsia="Times New Roman" w:hAnsi="Arial" w:cs="Arial"/>
-          <w:color w:val="222222"/>
-          <w:sz w:val="24"/>
-          <w:szCs w:val="24"/>
-        </w:rPr>
-      </w:pPr>
-      <w:r>
-        <w:rPr>
-          <w:rFonts w:ascii="Arial" w:eastAsia="Times New Roman" w:hAnsi="Arial" w:cs="Arial"/>
-          <w:color w:val="222222"/>
-          <w:sz w:val="24"/>
-          <w:szCs w:val="24"/>
-        </w:rPr>
-        <w:t xml:space="preserve">L1BusOut = </w:t>
-      </w:r>
-      <w:r>
-        <w:rPr>
-          <w:rFonts w:ascii="Arial" w:eastAsia="Times New Roman" w:hAnsi="Arial" w:cs="Arial"/>
-          <w:color w:val="222222"/>
-          <w:sz w:val="24"/>
-          <w:szCs w:val="24"/>
-        </w:rPr>
-        <w:t>“L1DR”</w:t>
-      </w:r>
-    </w:p>
-    <w:p>
-      <w:pPr>
-        <w:pStyle w:val="ListParagraph"/>
-        <w:numPr>
-          <w:ilvl w:val="1"/>
-          <w:numId w:val="1"/>
-        </w:numPr>
-        <w:spacing w:after="0" w:line="240" w:lineRule="auto"/>
-        <w:rPr>
-          <w:rFonts w:ascii="Arial" w:eastAsia="Times New Roman" w:hAnsi="Arial" w:cs="Arial"/>
-          <w:color w:val="222222"/>
-          <w:sz w:val="24"/>
-          <w:szCs w:val="24"/>
-        </w:rPr>
-      </w:pPr>
-      <w:r>
-        <w:rPr>
-          <w:rFonts w:ascii="Arial" w:eastAsia="Times New Roman" w:hAnsi="Arial" w:cs="Arial"/>
-          <w:color w:val="222222"/>
-          <w:sz w:val="24"/>
-          <w:szCs w:val="24"/>
-        </w:rPr>
-        <w:t>Else if L1OperationBusIn = “DW”</w:t>
-      </w:r>
-    </w:p>
-    <w:p>
-      <w:pPr>
-        <w:pStyle w:val="ListParagraph"/>
-        <w:numPr>
-          <w:ilvl w:val="2"/>
-          <w:numId w:val="1"/>
-        </w:numPr>
-        <w:spacing w:after="0" w:line="240" w:lineRule="auto"/>
-        <w:rPr>
-          <w:rFonts w:ascii="Arial" w:eastAsia="Times New Roman" w:hAnsi="Arial" w:cs="Arial"/>
-          <w:color w:val="222222"/>
-          <w:sz w:val="24"/>
-          <w:szCs w:val="24"/>
-        </w:rPr>
-      </w:pPr>
-      <w:r>
-        <w:rPr>
-          <w:rFonts w:ascii="Arial" w:eastAsia="Times New Roman" w:hAnsi="Arial" w:cs="Arial"/>
-          <w:color w:val="222222"/>
-          <w:sz w:val="24"/>
-          <w:szCs w:val="24"/>
-        </w:rPr>
-        <w:t>L1BusOut = “L1DW”</w:t>
-      </w:r>
-    </w:p>
-    <w:p>
-      <w:pPr>
-        <w:pStyle w:val="ListParagraph"/>
-        <w:numPr>
-          <w:ilvl w:val="1"/>
-          <w:numId w:val="1"/>
-        </w:numPr>
-        <w:spacing w:after="0" w:line="240" w:lineRule="auto"/>
-        <w:rPr>
-          <w:rFonts w:ascii="Arial" w:eastAsia="Times New Roman" w:hAnsi="Arial" w:cs="Arial"/>
-          <w:color w:val="222222"/>
-          <w:sz w:val="24"/>
-          <w:szCs w:val="24"/>
-        </w:rPr>
-      </w:pPr>
-      <w:r>
-        <w:rPr>
-          <w:rFonts w:ascii="Arial" w:eastAsia="Times New Roman" w:hAnsi="Arial" w:cs="Arial"/>
-          <w:color w:val="222222"/>
-          <w:sz w:val="24"/>
-          <w:szCs w:val="24"/>
-        </w:rPr>
-        <w:t>Else</w:t>
-      </w:r>
-    </w:p>
-    <w:p>
-      <w:pPr>
-        <w:pStyle w:val="ListParagraph"/>
-        <w:numPr>
-          <w:ilvl w:val="2"/>
-          <w:numId w:val="1"/>
-        </w:numPr>
-        <w:spacing w:after="0" w:line="240" w:lineRule="auto"/>
-        <w:rPr>
-          <w:rFonts w:ascii="Arial" w:eastAsia="Times New Roman" w:hAnsi="Arial" w:cs="Arial"/>
-          <w:color w:val="222222"/>
-          <w:sz w:val="24"/>
-          <w:szCs w:val="24"/>
-        </w:rPr>
-      </w:pPr>
-      <w:r>
-        <w:rPr>
-          <w:rFonts w:ascii="Arial" w:eastAsia="Times New Roman" w:hAnsi="Arial" w:cs="Arial"/>
-          <w:color w:val="222222"/>
-          <w:sz w:val="24"/>
-          <w:szCs w:val="24"/>
-        </w:rPr>
-        <w:t>L1BusOut = “L1IR”</w:t>
-      </w:r>
-    </w:p>
-    <w:p>
-      <w:pPr>
-        <w:pStyle w:val="ListParagraph"/>
-        <w:spacing w:after="0" w:line="240" w:lineRule="auto"/>
-        <w:ind w:left="1440"/>
-        <w:rPr>
-          <w:rFonts w:ascii="Arial" w:eastAsia="Times New Roman" w:hAnsi="Arial" w:cs="Arial"/>
-          <w:color w:val="222222"/>
-          <w:sz w:val="24"/>
-          <w:szCs w:val="24"/>
-        </w:rPr>
-      </w:pPr>
-    </w:p>
-    <w:p>
-      <w:pPr>
-        <w:pStyle w:val="ListParagraph"/>
-        <w:numPr>
-          <w:ilvl w:val="0"/>
-          <w:numId w:val="1"/>
-        </w:numPr>
-        <w:spacing w:after="0" w:line="240" w:lineRule="auto"/>
-        <w:rPr>
-          <w:rFonts w:ascii="Arial" w:eastAsia="Times New Roman" w:hAnsi="Arial" w:cs="Arial"/>
-          <w:color w:val="222222"/>
-          <w:sz w:val="24"/>
-          <w:szCs w:val="24"/>
-        </w:rPr>
-      </w:pPr>
-      <w:proofErr w:type="spellStart"/>
-      <w:r>
-        <w:rPr>
-          <w:rFonts w:ascii="Arial" w:eastAsia="Times New Roman" w:hAnsi="Arial" w:cs="Arial"/>
-          <w:color w:val="222222"/>
-          <w:sz w:val="24"/>
-          <w:szCs w:val="24"/>
-        </w:rPr>
-        <w:t>S</w:t>
-      </w:r>
-      <w:r>
-        <w:rPr>
-          <w:rFonts w:ascii="Arial" w:eastAsia="Times New Roman" w:hAnsi="Arial" w:cs="Arial"/>
-          <w:color w:val="222222"/>
-          <w:sz w:val="24"/>
-          <w:szCs w:val="24"/>
-        </w:rPr>
-        <w:t>endInvalidate</w:t>
-      </w:r>
-      <w:proofErr w:type="spellEnd"/>
-    </w:p>
-    <w:p>
-      <w:pPr>
-        <w:pStyle w:val="ListParagraph"/>
-        <w:numPr>
-          <w:ilvl w:val="1"/>
-          <w:numId w:val="1"/>
-        </w:numPr>
-        <w:spacing w:after="0" w:line="240" w:lineRule="auto"/>
-        <w:rPr>
-          <w:rFonts w:ascii="Arial" w:eastAsia="Times New Roman" w:hAnsi="Arial" w:cs="Arial"/>
-          <w:color w:val="222222"/>
-          <w:sz w:val="24"/>
-          <w:szCs w:val="24"/>
-        </w:rPr>
-      </w:pPr>
-      <w:r>
-        <w:rPr>
-          <w:rFonts w:ascii="Arial" w:eastAsia="Times New Roman" w:hAnsi="Arial" w:cs="Arial"/>
-          <w:color w:val="222222"/>
-          <w:sz w:val="24"/>
-          <w:szCs w:val="24"/>
-        </w:rPr>
-        <w:t xml:space="preserve">sends an invalidate “I” on the </w:t>
-      </w:r>
-      <w:proofErr w:type="spellStart"/>
-      <w:r>
-        <w:rPr>
-          <w:rFonts w:ascii="Arial" w:eastAsia="Times New Roman" w:hAnsi="Arial" w:cs="Arial"/>
-          <w:color w:val="222222"/>
-          <w:sz w:val="24"/>
-          <w:szCs w:val="24"/>
-        </w:rPr>
-        <w:t>sharedOperationBus</w:t>
-      </w:r>
-      <w:proofErr w:type="spellEnd"/>
-      <w:r>
-        <w:rPr>
-          <w:rFonts w:ascii="Arial" w:eastAsia="Times New Roman" w:hAnsi="Arial" w:cs="Arial"/>
-          <w:color w:val="222222"/>
-          <w:sz w:val="24"/>
-          <w:szCs w:val="24"/>
-        </w:rPr>
-        <w:t xml:space="preserve"> w/ address on </w:t>
-      </w:r>
-      <w:proofErr w:type="spellStart"/>
-      <w:r>
-        <w:rPr>
-          <w:rFonts w:ascii="Arial" w:eastAsia="Times New Roman" w:hAnsi="Arial" w:cs="Arial"/>
-          <w:color w:val="222222"/>
-          <w:sz w:val="24"/>
-          <w:szCs w:val="24"/>
-        </w:rPr>
-        <w:t>sharedBus</w:t>
-      </w:r>
-      <w:proofErr w:type="spellEnd"/>
-    </w:p>
-    <w:p>
-      <w:pPr>
-        <w:pStyle w:val="ListParagraph"/>
-        <w:spacing w:after="0" w:line="240" w:lineRule="auto"/>
-        <w:ind w:left="1440"/>
-        <w:rPr>
-          <w:rFonts w:ascii="Arial" w:eastAsia="Times New Roman" w:hAnsi="Arial" w:cs="Arial"/>
-          <w:color w:val="222222"/>
-          <w:sz w:val="24"/>
-          <w:szCs w:val="24"/>
-        </w:rPr>
-      </w:pPr>
-    </w:p>
-    <w:p>
-      <w:pPr>
-        <w:pStyle w:val="ListParagraph"/>
-        <w:numPr>
-          <w:ilvl w:val="0"/>
-          <w:numId w:val="1"/>
-        </w:numPr>
         <w:spacing w:after="240" w:line="240" w:lineRule="auto"/>
         <w:rPr>
           <w:rFonts w:ascii="Arial" w:eastAsia="Times New Roman" w:hAnsi="Arial" w:cs="Arial"/>
@@ -1978,92 +2158,6 @@
           <w:szCs w:val="24"/>
         </w:rPr>
       </w:pPr>
-      <w:r>
-        <w:rPr>
-          <w:rFonts w:ascii="Arial" w:eastAsia="Times New Roman" w:hAnsi="Arial" w:cs="Arial"/>
-          <w:color w:val="222222"/>
-          <w:sz w:val="24"/>
-          <w:szCs w:val="24"/>
-        </w:rPr>
-        <w:t>I</w:t>
-      </w:r>
-      <w:r>
-        <w:rPr>
-          <w:rFonts w:ascii="Arial" w:eastAsia="Times New Roman" w:hAnsi="Arial" w:cs="Arial"/>
-          <w:color w:val="222222"/>
-          <w:sz w:val="24"/>
-          <w:szCs w:val="24"/>
-        </w:rPr>
-        <w:t>nvalidateL2</w:t>
-      </w:r>
-    </w:p>
-    <w:p>
-      <w:pPr>
-        <w:pStyle w:val="ListParagraph"/>
-        <w:numPr>
-          <w:ilvl w:val="1"/>
-          <w:numId w:val="1"/>
-        </w:numPr>
-        <w:spacing w:after="240" w:line="240" w:lineRule="auto"/>
-        <w:rPr>
-          <w:rFonts w:ascii="Arial" w:eastAsia="Times New Roman" w:hAnsi="Arial" w:cs="Arial"/>
-          <w:color w:val="222222"/>
-          <w:sz w:val="24"/>
-          <w:szCs w:val="24"/>
-        </w:rPr>
-      </w:pPr>
-      <w:r>
-        <w:rPr>
-          <w:rFonts w:ascii="Arial" w:eastAsia="Times New Roman" w:hAnsi="Arial" w:cs="Arial"/>
-          <w:color w:val="222222"/>
-          <w:sz w:val="24"/>
-          <w:szCs w:val="24"/>
-        </w:rPr>
-        <w:t>I</w:t>
-      </w:r>
-      <w:r>
-        <w:rPr>
-          <w:rFonts w:ascii="Arial" w:eastAsia="Times New Roman" w:hAnsi="Arial" w:cs="Arial"/>
-          <w:color w:val="222222"/>
-          <w:sz w:val="24"/>
-          <w:szCs w:val="24"/>
-        </w:rPr>
-        <w:t>n</w:t>
-      </w:r>
-      <w:r>
-        <w:rPr>
-          <w:rFonts w:ascii="Arial" w:eastAsia="Times New Roman" w:hAnsi="Arial" w:cs="Arial"/>
-          <w:color w:val="222222"/>
-          <w:sz w:val="24"/>
-          <w:szCs w:val="24"/>
-        </w:rPr>
-        <w:t>validates line at address in L2</w:t>
-      </w:r>
-    </w:p>
-    <w:p>
-      <w:pPr>
-        <w:pStyle w:val="ListParagraph"/>
-        <w:numPr>
-          <w:ilvl w:val="1"/>
-          <w:numId w:val="1"/>
-        </w:numPr>
-        <w:spacing w:after="240" w:line="240" w:lineRule="auto"/>
-        <w:rPr>
-          <w:rFonts w:ascii="Arial" w:eastAsia="Times New Roman" w:hAnsi="Arial" w:cs="Arial"/>
-          <w:color w:val="222222"/>
-          <w:sz w:val="24"/>
-          <w:szCs w:val="24"/>
-        </w:rPr>
-      </w:pPr>
-      <w:r>
-        <w:rPr>
-          <w:rFonts w:ascii="Arial" w:eastAsia="Times New Roman" w:hAnsi="Arial" w:cs="Arial"/>
-          <w:color w:val="222222"/>
-          <w:sz w:val="24"/>
-          <w:szCs w:val="24"/>
-        </w:rPr>
-        <w:t>L1BusOut = address at beginning of line.</w:t>
-      </w:r>
     </w:p>
     <w:p>
       <w:pPr>
@@ -2623,6 +2717,7 @@
           <w:sz w:val="24"/>
           <w:szCs w:val="24"/>
         </w:rPr>
+        <w:lastRenderedPageBreak/>
         <w:t>I</w:t>
       </w:r>
     </w:p>

</xml_diff>